<commit_message>
Updated code to rather match exact basket limit
</commit_message>
<xml_diff>
--- a/big-data/bigdatax/java/section10/major_assignment/MA2_BigDataX_foulds.docx
+++ b/big-data/bigdatax/java/section10/major_assignment/MA2_BigDataX_foulds.docx
@@ -4680,23 +4680,7 @@
                 <w:sz w:val="18"/>
                 <w:szCs w:val="18"/>
               </w:rPr>
-              <w:t xml:space="preserve">--- Question 2: Baskets </w:t>
-            </w:r>
-            <w:r>
-              <w:rPr>
-                <w:rFonts w:ascii="Consolas" w:hAnsi="Consolas"/>
-                <w:sz w:val="18"/>
-                <w:szCs w:val="18"/>
-              </w:rPr>
-              <w:t>Containing</w:t>
-            </w:r>
-            <w:r>
-              <w:rPr>
-                <w:rFonts w:ascii="Consolas" w:hAnsi="Consolas"/>
-                <w:sz w:val="18"/>
-                <w:szCs w:val="18"/>
-              </w:rPr>
-              <w:t xml:space="preserve"> (5, 20) ---</w:t>
+              <w:t>--- Question 2: Baskets Containing (5, 20) ---</w:t>
             </w:r>
           </w:p>
           <w:p>
@@ -4713,7 +4697,7 @@
                 <w:sz w:val="18"/>
                 <w:szCs w:val="18"/>
               </w:rPr>
-              <w:t>[20, 40, 60, 80, 100, 120, 140]</w:t>
+              <w:t>[20, 40, 60, 80, 100]</w:t>
             </w:r>
           </w:p>
         </w:tc>
@@ -4805,17 +4789,7 @@
           <w:szCs w:val="21"/>
           <w:lang w:val="en-US"/>
         </w:rPr>
-        <w:t>     * Find b</w:t>
-      </w:r>
-      <w:r>
-        <w:rPr>
-          <w:rFonts w:ascii="Consolas" w:hAnsi="Consolas"/>
-          <w:color w:val="6A9955"/>
-          <w:sz w:val="21"/>
-          <w:szCs w:val="21"/>
-          <w:lang w:val="en-US"/>
-        </w:rPr>
-        <w:t>askets containing a set of items.</w:t>
+        <w:t>     * Find baskets containing a set of items.</w:t>
       </w:r>
     </w:p>
     <w:p>
@@ -5044,7 +5018,81 @@
           <w:szCs w:val="21"/>
           <w:lang w:val="en-US"/>
         </w:rPr>
-        <w:t>     */</w:t>
+        <w:t>     * </w:t>
+      </w:r>
+      <w:r>
+        <w:rPr>
+          <w:rFonts w:ascii="Consolas" w:hAnsi="Consolas"/>
+          <w:color w:val="569CD6"/>
+          <w:sz w:val="21"/>
+          <w:szCs w:val="21"/>
+          <w:lang w:val="en-US"/>
+        </w:rPr>
+        <w:t>@</w:t>
+      </w:r>
+      <w:proofErr w:type="spellStart"/>
+      <w:r>
+        <w:rPr>
+          <w:rFonts w:ascii="Consolas" w:hAnsi="Consolas"/>
+          <w:color w:val="569CD6"/>
+          <w:sz w:val="21"/>
+          <w:szCs w:val="21"/>
+          <w:lang w:val="en-US"/>
+        </w:rPr>
+        <w:t>param</w:t>
+      </w:r>
+      <w:proofErr w:type="spellEnd"/>
+      <w:r>
+        <w:rPr>
+          <w:rFonts w:ascii="Consolas" w:hAnsi="Consolas"/>
+          <w:color w:val="6A9955"/>
+          <w:sz w:val="21"/>
+          <w:szCs w:val="21"/>
+          <w:lang w:val="en-US"/>
+        </w:rPr>
+        <w:t> </w:t>
+      </w:r>
+      <w:r>
+        <w:rPr>
+          <w:rFonts w:ascii="Consolas" w:hAnsi="Consolas"/>
+          <w:color w:val="9CDCFE"/>
+          <w:sz w:val="21"/>
+          <w:szCs w:val="21"/>
+          <w:lang w:val="en-US"/>
+        </w:rPr>
+        <w:t>limit</w:t>
+      </w:r>
+      <w:r>
+        <w:rPr>
+          <w:rFonts w:ascii="Consolas" w:hAnsi="Consolas"/>
+          <w:color w:val="6A9955"/>
+          <w:sz w:val="21"/>
+          <w:szCs w:val="21"/>
+          <w:lang w:val="en-US"/>
+        </w:rPr>
+        <w:t> </w:t>
+      </w:r>
+      <w:proofErr w:type="gramStart"/>
+      <w:r>
+        <w:rPr>
+          <w:rFonts w:ascii="Consolas" w:hAnsi="Consolas"/>
+          <w:color w:val="6A9955"/>
+          <w:sz w:val="21"/>
+          <w:szCs w:val="21"/>
+          <w:lang w:val="en-US"/>
+        </w:rPr>
+        <w:t>The</w:t>
+      </w:r>
+      <w:proofErr w:type="gramEnd"/>
+      <w:r>
+        <w:rPr>
+          <w:rFonts w:ascii="Consolas" w:hAnsi="Consolas"/>
+          <w:color w:val="6A9955"/>
+          <w:sz w:val="21"/>
+          <w:szCs w:val="21"/>
+          <w:lang w:val="en-US"/>
+        </w:rPr>
+        <w:t> maximum number of baskets to find.</w:t>
       </w:r>
     </w:p>
     <w:p>
@@ -5062,174 +5110,12 @@
       <w:r>
         <w:rPr>
           <w:rFonts w:ascii="Consolas" w:hAnsi="Consolas"/>
-          <w:color w:val="D4D4D4"/>
-          <w:sz w:val="21"/>
-          <w:szCs w:val="21"/>
-          <w:lang w:val="en-US"/>
-        </w:rPr>
-        <w:t>    </w:t>
-      </w:r>
-      <w:proofErr w:type="gramStart"/>
-      <w:r>
-        <w:rPr>
-          <w:rFonts w:ascii="Consolas" w:hAnsi="Consolas"/>
-          <w:color w:val="569CD6"/>
-          <w:sz w:val="21"/>
-          <w:szCs w:val="21"/>
-          <w:lang w:val="en-US"/>
-        </w:rPr>
-        <w:t>public</w:t>
-      </w:r>
-      <w:proofErr w:type="gramEnd"/>
-      <w:r>
-        <w:rPr>
-          <w:rFonts w:ascii="Consolas" w:hAnsi="Consolas"/>
-          <w:color w:val="D4D4D4"/>
-          <w:sz w:val="21"/>
-          <w:szCs w:val="21"/>
-          <w:lang w:val="en-US"/>
-        </w:rPr>
-        <w:t> </w:t>
-      </w:r>
-      <w:r>
-        <w:rPr>
-          <w:rFonts w:ascii="Consolas" w:hAnsi="Consolas"/>
-          <w:color w:val="569CD6"/>
-          <w:sz w:val="21"/>
-          <w:szCs w:val="21"/>
-          <w:lang w:val="en-US"/>
-        </w:rPr>
-        <w:t>static</w:t>
-      </w:r>
-      <w:r>
-        <w:rPr>
-          <w:rFonts w:ascii="Consolas" w:hAnsi="Consolas"/>
-          <w:color w:val="D4D4D4"/>
-          <w:sz w:val="21"/>
-          <w:szCs w:val="21"/>
-          <w:lang w:val="en-US"/>
-        </w:rPr>
-        <w:t> </w:t>
-      </w:r>
-      <w:r>
-        <w:rPr>
-          <w:rFonts w:ascii="Consolas" w:hAnsi="Consolas"/>
-          <w:color w:val="4EC9B0"/>
-          <w:sz w:val="21"/>
-          <w:szCs w:val="21"/>
-          <w:lang w:val="en-US"/>
-        </w:rPr>
-        <w:t>void</w:t>
-      </w:r>
-      <w:r>
-        <w:rPr>
-          <w:rFonts w:ascii="Consolas" w:hAnsi="Consolas"/>
-          <w:color w:val="D4D4D4"/>
-          <w:sz w:val="21"/>
-          <w:szCs w:val="21"/>
-          <w:lang w:val="en-US"/>
-        </w:rPr>
-        <w:t> </w:t>
-      </w:r>
-      <w:r>
-        <w:rPr>
-          <w:rFonts w:ascii="Consolas" w:hAnsi="Consolas"/>
-          <w:color w:val="DCDCAA"/>
-          <w:sz w:val="21"/>
-          <w:szCs w:val="21"/>
-          <w:lang w:val="en-US"/>
-        </w:rPr>
-        <w:t>findBasketsWithSet</w:t>
-      </w:r>
-      <w:r>
-        <w:rPr>
-          <w:rFonts w:ascii="Consolas" w:hAnsi="Consolas"/>
-          <w:color w:val="D4D4D4"/>
-          <w:sz w:val="21"/>
-          <w:szCs w:val="21"/>
-          <w:lang w:val="en-US"/>
-        </w:rPr>
-        <w:t>(</w:t>
-      </w:r>
-      <w:r>
-        <w:rPr>
-          <w:rFonts w:ascii="Consolas" w:hAnsi="Consolas"/>
-          <w:color w:val="4EC9B0"/>
-          <w:sz w:val="21"/>
-          <w:szCs w:val="21"/>
-          <w:lang w:val="en-US"/>
-        </w:rPr>
-        <w:t>Apriori</w:t>
-      </w:r>
-      <w:r>
-        <w:rPr>
-          <w:rFonts w:ascii="Consolas" w:hAnsi="Consolas"/>
-          <w:color w:val="D4D4D4"/>
-          <w:sz w:val="21"/>
-          <w:szCs w:val="21"/>
-          <w:lang w:val="en-US"/>
-        </w:rPr>
-        <w:t> </w:t>
-      </w:r>
-      <w:r>
-        <w:rPr>
-          <w:rFonts w:ascii="Consolas" w:hAnsi="Consolas"/>
-          <w:color w:val="9CDCFE"/>
-          <w:sz w:val="21"/>
-          <w:szCs w:val="21"/>
-          <w:lang w:val="en-US"/>
-        </w:rPr>
-        <w:t>apriori</w:t>
-      </w:r>
-      <w:r>
-        <w:rPr>
-          <w:rFonts w:ascii="Consolas" w:hAnsi="Consolas"/>
-          <w:color w:val="D4D4D4"/>
-          <w:sz w:val="21"/>
-          <w:szCs w:val="21"/>
-          <w:lang w:val="en-US"/>
-        </w:rPr>
-        <w:t>, </w:t>
-      </w:r>
-      <w:r>
-        <w:rPr>
-          <w:rFonts w:ascii="Consolas" w:hAnsi="Consolas"/>
-          <w:color w:val="4EC9B0"/>
-          <w:sz w:val="21"/>
-          <w:szCs w:val="21"/>
-          <w:lang w:val="en-US"/>
-        </w:rPr>
-        <w:t>int</w:t>
-      </w:r>
-      <w:r>
-        <w:rPr>
-          <w:rFonts w:ascii="Consolas" w:hAnsi="Consolas"/>
-          <w:color w:val="D4D4D4"/>
-          <w:sz w:val="21"/>
-          <w:szCs w:val="21"/>
-          <w:lang w:val="en-US"/>
-        </w:rPr>
-        <w:t>[] </w:t>
-      </w:r>
-      <w:r>
-        <w:rPr>
-          <w:rFonts w:ascii="Consolas" w:hAnsi="Consolas"/>
-          <w:color w:val="9CDCFE"/>
-          <w:sz w:val="21"/>
-          <w:szCs w:val="21"/>
-          <w:lang w:val="en-US"/>
-        </w:rPr>
-        <w:t>set</w:t>
-      </w:r>
-      <w:r>
-        <w:rPr>
-          <w:rFonts w:ascii="Consolas" w:hAnsi="Consolas"/>
-          <w:color w:val="D4D4D4"/>
-          <w:sz w:val="21"/>
-          <w:szCs w:val="21"/>
-          <w:lang w:val="en-US"/>
-        </w:rPr>
-        <w:t>) {</w:t>
+          <w:color w:val="6A9955"/>
+          <w:sz w:val="21"/>
+          <w:szCs w:val="21"/>
+          <w:lang w:val="en-US"/>
+        </w:rPr>
+        <w:t>     */</w:t>
       </w:r>
     </w:p>
     <w:p>
@@ -5252,7 +5138,49 @@
           <w:szCs w:val="21"/>
           <w:lang w:val="en-US"/>
         </w:rPr>
-        <w:t>        </w:t>
+        <w:t>    </w:t>
+      </w:r>
+      <w:proofErr w:type="gramStart"/>
+      <w:r>
+        <w:rPr>
+          <w:rFonts w:ascii="Consolas" w:hAnsi="Consolas"/>
+          <w:color w:val="569CD6"/>
+          <w:sz w:val="21"/>
+          <w:szCs w:val="21"/>
+          <w:lang w:val="en-US"/>
+        </w:rPr>
+        <w:t>public</w:t>
+      </w:r>
+      <w:proofErr w:type="gramEnd"/>
+      <w:r>
+        <w:rPr>
+          <w:rFonts w:ascii="Consolas" w:hAnsi="Consolas"/>
+          <w:color w:val="D4D4D4"/>
+          <w:sz w:val="21"/>
+          <w:szCs w:val="21"/>
+          <w:lang w:val="en-US"/>
+        </w:rPr>
+        <w:t> </w:t>
+      </w:r>
+      <w:r>
+        <w:rPr>
+          <w:rFonts w:ascii="Consolas" w:hAnsi="Consolas"/>
+          <w:color w:val="569CD6"/>
+          <w:sz w:val="21"/>
+          <w:szCs w:val="21"/>
+          <w:lang w:val="en-US"/>
+        </w:rPr>
+        <w:t>static</w:t>
+      </w:r>
+      <w:r>
+        <w:rPr>
+          <w:rFonts w:ascii="Consolas" w:hAnsi="Consolas"/>
+          <w:color w:val="D4D4D4"/>
+          <w:sz w:val="21"/>
+          <w:szCs w:val="21"/>
+          <w:lang w:val="en-US"/>
+        </w:rPr>
+        <w:t> </w:t>
       </w:r>
       <w:r>
         <w:rPr>
@@ -5262,17 +5190,37 @@
           <w:szCs w:val="21"/>
           <w:lang w:val="en-US"/>
         </w:rPr>
-        <w:t>ArrayList</w:t>
-      </w:r>
-      <w:r>
-        <w:rPr>
-          <w:rFonts w:ascii="Consolas" w:hAnsi="Consolas"/>
-          <w:color w:val="D4D4D4"/>
-          <w:sz w:val="21"/>
-          <w:szCs w:val="21"/>
-          <w:lang w:val="en-US"/>
-        </w:rPr>
-        <w:t>&lt;</w:t>
+        <w:t>void</w:t>
+      </w:r>
+      <w:r>
+        <w:rPr>
+          <w:rFonts w:ascii="Consolas" w:hAnsi="Consolas"/>
+          <w:color w:val="D4D4D4"/>
+          <w:sz w:val="21"/>
+          <w:szCs w:val="21"/>
+          <w:lang w:val="en-US"/>
+        </w:rPr>
+        <w:t> </w:t>
+      </w:r>
+      <w:r>
+        <w:rPr>
+          <w:rFonts w:ascii="Consolas" w:hAnsi="Consolas"/>
+          <w:color w:val="DCDCAA"/>
+          <w:sz w:val="21"/>
+          <w:szCs w:val="21"/>
+          <w:lang w:val="en-US"/>
+        </w:rPr>
+        <w:t>findBasketsWithSet</w:t>
+      </w:r>
+      <w:r>
+        <w:rPr>
+          <w:rFonts w:ascii="Consolas" w:hAnsi="Consolas"/>
+          <w:color w:val="D4D4D4"/>
+          <w:sz w:val="21"/>
+          <w:szCs w:val="21"/>
+          <w:lang w:val="en-US"/>
+        </w:rPr>
+        <w:t>(</w:t>
       </w:r>
       <w:r>
         <w:rPr>
@@ -5282,17 +5230,17 @@
           <w:szCs w:val="21"/>
           <w:lang w:val="en-US"/>
         </w:rPr>
-        <w:t>Integer</w:t>
-      </w:r>
-      <w:r>
-        <w:rPr>
-          <w:rFonts w:ascii="Consolas" w:hAnsi="Consolas"/>
-          <w:color w:val="D4D4D4"/>
-          <w:sz w:val="21"/>
-          <w:szCs w:val="21"/>
-          <w:lang w:val="en-US"/>
-        </w:rPr>
-        <w:t>&gt; </w:t>
+        <w:t>Apriori</w:t>
+      </w:r>
+      <w:r>
+        <w:rPr>
+          <w:rFonts w:ascii="Consolas" w:hAnsi="Consolas"/>
+          <w:color w:val="D4D4D4"/>
+          <w:sz w:val="21"/>
+          <w:szCs w:val="21"/>
+          <w:lang w:val="en-US"/>
+        </w:rPr>
+        <w:t> </w:t>
       </w:r>
       <w:r>
         <w:rPr>
@@ -5302,27 +5250,67 @@
           <w:szCs w:val="21"/>
           <w:lang w:val="en-US"/>
         </w:rPr>
-        <w:t>matchingBaskets</w:t>
-      </w:r>
-      <w:r>
-        <w:rPr>
-          <w:rFonts w:ascii="Consolas" w:hAnsi="Consolas"/>
-          <w:color w:val="D4D4D4"/>
-          <w:sz w:val="21"/>
-          <w:szCs w:val="21"/>
-          <w:lang w:val="en-US"/>
-        </w:rPr>
-        <w:t> = </w:t>
-      </w:r>
-      <w:r>
-        <w:rPr>
-          <w:rFonts w:ascii="Consolas" w:hAnsi="Consolas"/>
-          <w:color w:val="C586C0"/>
-          <w:sz w:val="21"/>
-          <w:szCs w:val="21"/>
-          <w:lang w:val="en-US"/>
-        </w:rPr>
-        <w:t>new</w:t>
+        <w:t>apriori</w:t>
+      </w:r>
+      <w:r>
+        <w:rPr>
+          <w:rFonts w:ascii="Consolas" w:hAnsi="Consolas"/>
+          <w:color w:val="D4D4D4"/>
+          <w:sz w:val="21"/>
+          <w:szCs w:val="21"/>
+          <w:lang w:val="en-US"/>
+        </w:rPr>
+        <w:t>, </w:t>
+      </w:r>
+      <w:r>
+        <w:rPr>
+          <w:rFonts w:ascii="Consolas" w:hAnsi="Consolas"/>
+          <w:color w:val="4EC9B0"/>
+          <w:sz w:val="21"/>
+          <w:szCs w:val="21"/>
+          <w:lang w:val="en-US"/>
+        </w:rPr>
+        <w:t>int</w:t>
+      </w:r>
+      <w:r>
+        <w:rPr>
+          <w:rFonts w:ascii="Consolas" w:hAnsi="Consolas"/>
+          <w:color w:val="D4D4D4"/>
+          <w:sz w:val="21"/>
+          <w:szCs w:val="21"/>
+          <w:lang w:val="en-US"/>
+        </w:rPr>
+        <w:t>[] </w:t>
+      </w:r>
+      <w:r>
+        <w:rPr>
+          <w:rFonts w:ascii="Consolas" w:hAnsi="Consolas"/>
+          <w:color w:val="9CDCFE"/>
+          <w:sz w:val="21"/>
+          <w:szCs w:val="21"/>
+          <w:lang w:val="en-US"/>
+        </w:rPr>
+        <w:t>set</w:t>
+      </w:r>
+      <w:r>
+        <w:rPr>
+          <w:rFonts w:ascii="Consolas" w:hAnsi="Consolas"/>
+          <w:color w:val="D4D4D4"/>
+          <w:sz w:val="21"/>
+          <w:szCs w:val="21"/>
+          <w:lang w:val="en-US"/>
+        </w:rPr>
+        <w:t>, </w:t>
+      </w:r>
+      <w:r>
+        <w:rPr>
+          <w:rFonts w:ascii="Consolas" w:hAnsi="Consolas"/>
+          <w:color w:val="4EC9B0"/>
+          <w:sz w:val="21"/>
+          <w:szCs w:val="21"/>
+          <w:lang w:val="en-US"/>
+        </w:rPr>
+        <w:t>int</w:t>
       </w:r>
       <w:r>
         <w:rPr>
@@ -5337,54 +5325,22 @@
       <w:r>
         <w:rPr>
           <w:rFonts w:ascii="Consolas" w:hAnsi="Consolas"/>
-          <w:color w:val="DCDCAA"/>
-          <w:sz w:val="21"/>
-          <w:szCs w:val="21"/>
-          <w:lang w:val="en-US"/>
-        </w:rPr>
-        <w:t>ArrayList</w:t>
-      </w:r>
-      <w:r>
-        <w:rPr>
-          <w:rFonts w:ascii="Consolas" w:hAnsi="Consolas"/>
-          <w:color w:val="D4D4D4"/>
-          <w:sz w:val="21"/>
-          <w:szCs w:val="21"/>
-          <w:lang w:val="en-US"/>
-        </w:rPr>
-        <w:t>&lt;</w:t>
-      </w:r>
-      <w:r>
-        <w:rPr>
-          <w:rFonts w:ascii="Consolas" w:hAnsi="Consolas"/>
-          <w:color w:val="4EC9B0"/>
-          <w:sz w:val="21"/>
-          <w:szCs w:val="21"/>
-          <w:lang w:val="en-US"/>
-        </w:rPr>
-        <w:t>Integer</w:t>
-      </w:r>
-      <w:proofErr w:type="gramStart"/>
-      <w:r>
-        <w:rPr>
-          <w:rFonts w:ascii="Consolas" w:hAnsi="Consolas"/>
-          <w:color w:val="D4D4D4"/>
-          <w:sz w:val="21"/>
-          <w:szCs w:val="21"/>
-          <w:lang w:val="en-US"/>
-        </w:rPr>
-        <w:t>&gt;(</w:t>
-      </w:r>
-      <w:proofErr w:type="gramEnd"/>
-      <w:r>
-        <w:rPr>
-          <w:rFonts w:ascii="Consolas" w:hAnsi="Consolas"/>
-          <w:color w:val="D4D4D4"/>
-          <w:sz w:val="21"/>
-          <w:szCs w:val="21"/>
-          <w:lang w:val="en-US"/>
-        </w:rPr>
-        <w:t>);</w:t>
+          <w:color w:val="9CDCFE"/>
+          <w:sz w:val="21"/>
+          <w:szCs w:val="21"/>
+          <w:lang w:val="en-US"/>
+        </w:rPr>
+        <w:t>limit</w:t>
+      </w:r>
+      <w:r>
+        <w:rPr>
+          <w:rFonts w:ascii="Consolas" w:hAnsi="Consolas"/>
+          <w:color w:val="D4D4D4"/>
+          <w:sz w:val="21"/>
+          <w:szCs w:val="21"/>
+          <w:lang w:val="en-US"/>
+        </w:rPr>
+        <w:t>) {</w:t>
       </w:r>
     </w:p>
     <w:p>
@@ -5399,6 +5355,148 @@
           <w:lang w:val="en-US"/>
         </w:rPr>
       </w:pPr>
+      <w:r>
+        <w:rPr>
+          <w:rFonts w:ascii="Consolas" w:hAnsi="Consolas"/>
+          <w:color w:val="D4D4D4"/>
+          <w:sz w:val="21"/>
+          <w:szCs w:val="21"/>
+          <w:lang w:val="en-US"/>
+        </w:rPr>
+        <w:t>        </w:t>
+      </w:r>
+      <w:r>
+        <w:rPr>
+          <w:rFonts w:ascii="Consolas" w:hAnsi="Consolas"/>
+          <w:color w:val="4EC9B0"/>
+          <w:sz w:val="21"/>
+          <w:szCs w:val="21"/>
+          <w:lang w:val="en-US"/>
+        </w:rPr>
+        <w:t>ArrayList</w:t>
+      </w:r>
+      <w:r>
+        <w:rPr>
+          <w:rFonts w:ascii="Consolas" w:hAnsi="Consolas"/>
+          <w:color w:val="D4D4D4"/>
+          <w:sz w:val="21"/>
+          <w:szCs w:val="21"/>
+          <w:lang w:val="en-US"/>
+        </w:rPr>
+        <w:t>&lt;</w:t>
+      </w:r>
+      <w:r>
+        <w:rPr>
+          <w:rFonts w:ascii="Consolas" w:hAnsi="Consolas"/>
+          <w:color w:val="4EC9B0"/>
+          <w:sz w:val="21"/>
+          <w:szCs w:val="21"/>
+          <w:lang w:val="en-US"/>
+        </w:rPr>
+        <w:t>Integer</w:t>
+      </w:r>
+      <w:r>
+        <w:rPr>
+          <w:rFonts w:ascii="Consolas" w:hAnsi="Consolas"/>
+          <w:color w:val="D4D4D4"/>
+          <w:sz w:val="21"/>
+          <w:szCs w:val="21"/>
+          <w:lang w:val="en-US"/>
+        </w:rPr>
+        <w:t>&gt; </w:t>
+      </w:r>
+      <w:r>
+        <w:rPr>
+          <w:rFonts w:ascii="Consolas" w:hAnsi="Consolas"/>
+          <w:color w:val="9CDCFE"/>
+          <w:sz w:val="21"/>
+          <w:szCs w:val="21"/>
+          <w:lang w:val="en-US"/>
+        </w:rPr>
+        <w:t>matchingBaskets</w:t>
+      </w:r>
+      <w:r>
+        <w:rPr>
+          <w:rFonts w:ascii="Consolas" w:hAnsi="Consolas"/>
+          <w:color w:val="D4D4D4"/>
+          <w:sz w:val="21"/>
+          <w:szCs w:val="21"/>
+          <w:lang w:val="en-US"/>
+        </w:rPr>
+        <w:t> = </w:t>
+      </w:r>
+      <w:r>
+        <w:rPr>
+          <w:rFonts w:ascii="Consolas" w:hAnsi="Consolas"/>
+          <w:color w:val="C586C0"/>
+          <w:sz w:val="21"/>
+          <w:szCs w:val="21"/>
+          <w:lang w:val="en-US"/>
+        </w:rPr>
+        <w:t>new</w:t>
+      </w:r>
+      <w:r>
+        <w:rPr>
+          <w:rFonts w:ascii="Consolas" w:hAnsi="Consolas"/>
+          <w:color w:val="D4D4D4"/>
+          <w:sz w:val="21"/>
+          <w:szCs w:val="21"/>
+          <w:lang w:val="en-US"/>
+        </w:rPr>
+        <w:t> </w:t>
+      </w:r>
+      <w:r>
+        <w:rPr>
+          <w:rFonts w:ascii="Consolas" w:hAnsi="Consolas"/>
+          <w:color w:val="DCDCAA"/>
+          <w:sz w:val="21"/>
+          <w:szCs w:val="21"/>
+          <w:lang w:val="en-US"/>
+        </w:rPr>
+        <w:t>ArrayList</w:t>
+      </w:r>
+      <w:r>
+        <w:rPr>
+          <w:rFonts w:ascii="Consolas" w:hAnsi="Consolas"/>
+          <w:color w:val="D4D4D4"/>
+          <w:sz w:val="21"/>
+          <w:szCs w:val="21"/>
+          <w:lang w:val="en-US"/>
+        </w:rPr>
+        <w:t>&lt;</w:t>
+      </w:r>
+      <w:r>
+        <w:rPr>
+          <w:rFonts w:ascii="Consolas" w:hAnsi="Consolas"/>
+          <w:color w:val="4EC9B0"/>
+          <w:sz w:val="21"/>
+          <w:szCs w:val="21"/>
+          <w:lang w:val="en-US"/>
+        </w:rPr>
+        <w:t>Integer</w:t>
+      </w:r>
+      <w:proofErr w:type="gramStart"/>
+      <w:r>
+        <w:rPr>
+          <w:rFonts w:ascii="Consolas" w:hAnsi="Consolas"/>
+          <w:color w:val="D4D4D4"/>
+          <w:sz w:val="21"/>
+          <w:szCs w:val="21"/>
+          <w:lang w:val="en-US"/>
+        </w:rPr>
+        <w:t>&gt;(</w:t>
+      </w:r>
+      <w:proofErr w:type="gramEnd"/>
+      <w:r>
+        <w:rPr>
+          <w:rFonts w:ascii="Consolas" w:hAnsi="Consolas"/>
+          <w:color w:val="D4D4D4"/>
+          <w:sz w:val="21"/>
+          <w:szCs w:val="21"/>
+          <w:lang w:val="en-US"/>
+        </w:rPr>
+        <w:t>);</w:t>
+      </w:r>
     </w:p>
     <w:p>
       <w:pPr>
@@ -5422,15 +5520,71 @@
         </w:rPr>
         <w:t>        </w:t>
       </w:r>
-      <w:r>
-        <w:rPr>
-          <w:rFonts w:ascii="Consolas" w:hAnsi="Consolas"/>
-          <w:color w:val="6A9955"/>
-          <w:sz w:val="21"/>
-          <w:szCs w:val="21"/>
-          <w:lang w:val="en-US"/>
-        </w:rPr>
-        <w:t>// get a list of baskets matching the items</w:t>
+      <w:proofErr w:type="spellStart"/>
+      <w:proofErr w:type="gramStart"/>
+      <w:r>
+        <w:rPr>
+          <w:rFonts w:ascii="Consolas" w:hAnsi="Consolas"/>
+          <w:color w:val="4EC9B0"/>
+          <w:sz w:val="21"/>
+          <w:szCs w:val="21"/>
+          <w:lang w:val="en-US"/>
+        </w:rPr>
+        <w:t>int</w:t>
+      </w:r>
+      <w:proofErr w:type="spellEnd"/>
+      <w:proofErr w:type="gramEnd"/>
+      <w:r>
+        <w:rPr>
+          <w:rFonts w:ascii="Consolas" w:hAnsi="Consolas"/>
+          <w:color w:val="D4D4D4"/>
+          <w:sz w:val="21"/>
+          <w:szCs w:val="21"/>
+          <w:lang w:val="en-US"/>
+        </w:rPr>
+        <w:t> </w:t>
+      </w:r>
+      <w:proofErr w:type="spellStart"/>
+      <w:r>
+        <w:rPr>
+          <w:rFonts w:ascii="Consolas" w:hAnsi="Consolas"/>
+          <w:color w:val="9CDCFE"/>
+          <w:sz w:val="21"/>
+          <w:szCs w:val="21"/>
+          <w:lang w:val="en-US"/>
+        </w:rPr>
+        <w:t>basketsFound</w:t>
+      </w:r>
+      <w:proofErr w:type="spellEnd"/>
+      <w:r>
+        <w:rPr>
+          <w:rFonts w:ascii="Consolas" w:hAnsi="Consolas"/>
+          <w:color w:val="D4D4D4"/>
+          <w:sz w:val="21"/>
+          <w:szCs w:val="21"/>
+          <w:lang w:val="en-US"/>
+        </w:rPr>
+        <w:t> = </w:t>
+      </w:r>
+      <w:r>
+        <w:rPr>
+          <w:rFonts w:ascii="Consolas" w:hAnsi="Consolas"/>
+          <w:color w:val="B5CEA8"/>
+          <w:sz w:val="21"/>
+          <w:szCs w:val="21"/>
+          <w:lang w:val="en-US"/>
+        </w:rPr>
+        <w:t>0</w:t>
+      </w:r>
+      <w:r>
+        <w:rPr>
+          <w:rFonts w:ascii="Consolas" w:hAnsi="Consolas"/>
+          <w:color w:val="D4D4D4"/>
+          <w:sz w:val="21"/>
+          <w:szCs w:val="21"/>
+          <w:lang w:val="en-US"/>
+        </w:rPr>
+        <w:t>;</w:t>
       </w:r>
     </w:p>
     <w:p>
@@ -5445,198 +5599,6 @@
           <w:lang w:val="en-US"/>
         </w:rPr>
       </w:pPr>
-      <w:r>
-        <w:rPr>
-          <w:rFonts w:ascii="Consolas" w:hAnsi="Consolas"/>
-          <w:color w:val="D4D4D4"/>
-          <w:sz w:val="21"/>
-          <w:szCs w:val="21"/>
-          <w:lang w:val="en-US"/>
-        </w:rPr>
-        <w:t>        </w:t>
-      </w:r>
-      <w:proofErr w:type="gramStart"/>
-      <w:r>
-        <w:rPr>
-          <w:rFonts w:ascii="Consolas" w:hAnsi="Consolas"/>
-          <w:color w:val="C586C0"/>
-          <w:sz w:val="21"/>
-          <w:szCs w:val="21"/>
-          <w:lang w:val="en-US"/>
-        </w:rPr>
-        <w:t>for</w:t>
-      </w:r>
-      <w:proofErr w:type="gramEnd"/>
-      <w:r>
-        <w:rPr>
-          <w:rFonts w:ascii="Consolas" w:hAnsi="Consolas"/>
-          <w:color w:val="D4D4D4"/>
-          <w:sz w:val="21"/>
-          <w:szCs w:val="21"/>
-          <w:lang w:val="en-US"/>
-        </w:rPr>
-        <w:t> (</w:t>
-      </w:r>
-      <w:r>
-        <w:rPr>
-          <w:rFonts w:ascii="Consolas" w:hAnsi="Consolas"/>
-          <w:color w:val="4EC9B0"/>
-          <w:sz w:val="21"/>
-          <w:szCs w:val="21"/>
-          <w:lang w:val="en-US"/>
-        </w:rPr>
-        <w:t>int</w:t>
-      </w:r>
-      <w:r>
-        <w:rPr>
-          <w:rFonts w:ascii="Consolas" w:hAnsi="Consolas"/>
-          <w:color w:val="D4D4D4"/>
-          <w:sz w:val="21"/>
-          <w:szCs w:val="21"/>
-          <w:lang w:val="en-US"/>
-        </w:rPr>
-        <w:t> </w:t>
-      </w:r>
-      <w:r>
-        <w:rPr>
-          <w:rFonts w:ascii="Consolas" w:hAnsi="Consolas"/>
-          <w:color w:val="9CDCFE"/>
-          <w:sz w:val="21"/>
-          <w:szCs w:val="21"/>
-          <w:lang w:val="en-US"/>
-        </w:rPr>
-        <w:t>basketIndex</w:t>
-      </w:r>
-      <w:r>
-        <w:rPr>
-          <w:rFonts w:ascii="Consolas" w:hAnsi="Consolas"/>
-          <w:color w:val="D4D4D4"/>
-          <w:sz w:val="21"/>
-          <w:szCs w:val="21"/>
-          <w:lang w:val="en-US"/>
-        </w:rPr>
-        <w:t> = </w:t>
-      </w:r>
-      <w:r>
-        <w:rPr>
-          <w:rFonts w:ascii="Consolas" w:hAnsi="Consolas"/>
-          <w:color w:val="B5CEA8"/>
-          <w:sz w:val="21"/>
-          <w:szCs w:val="21"/>
-          <w:lang w:val="en-US"/>
-        </w:rPr>
-        <w:t>0</w:t>
-      </w:r>
-      <w:r>
-        <w:rPr>
-          <w:rFonts w:ascii="Consolas" w:hAnsi="Consolas"/>
-          <w:color w:val="D4D4D4"/>
-          <w:sz w:val="21"/>
-          <w:szCs w:val="21"/>
-          <w:lang w:val="en-US"/>
-        </w:rPr>
-        <w:t>; </w:t>
-      </w:r>
-      <w:r>
-        <w:rPr>
-          <w:rFonts w:ascii="Consolas" w:hAnsi="Consolas"/>
-          <w:color w:val="9CDCFE"/>
-          <w:sz w:val="21"/>
-          <w:szCs w:val="21"/>
-          <w:lang w:val="en-US"/>
-        </w:rPr>
-        <w:t>basketIndex</w:t>
-      </w:r>
-      <w:r>
-        <w:rPr>
-          <w:rFonts w:ascii="Consolas" w:hAnsi="Consolas"/>
-          <w:color w:val="D4D4D4"/>
-          <w:sz w:val="21"/>
-          <w:szCs w:val="21"/>
-          <w:lang w:val="en-US"/>
-        </w:rPr>
-        <w:t> &lt; </w:t>
-      </w:r>
-      <w:r>
-        <w:rPr>
-          <w:rFonts w:ascii="Consolas" w:hAnsi="Consolas"/>
-          <w:color w:val="9CDCFE"/>
-          <w:sz w:val="21"/>
-          <w:szCs w:val="21"/>
-          <w:lang w:val="en-US"/>
-        </w:rPr>
-        <w:t>apriori</w:t>
-      </w:r>
-      <w:r>
-        <w:rPr>
-          <w:rFonts w:ascii="Consolas" w:hAnsi="Consolas"/>
-          <w:color w:val="D4D4D4"/>
-          <w:sz w:val="21"/>
-          <w:szCs w:val="21"/>
-          <w:lang w:val="en-US"/>
-        </w:rPr>
-        <w:t>.</w:t>
-      </w:r>
-      <w:r>
-        <w:rPr>
-          <w:rFonts w:ascii="Consolas" w:hAnsi="Consolas"/>
-          <w:color w:val="9CDCFE"/>
-          <w:sz w:val="21"/>
-          <w:szCs w:val="21"/>
-          <w:lang w:val="en-US"/>
-        </w:rPr>
-        <w:t>baskets</w:t>
-      </w:r>
-      <w:r>
-        <w:rPr>
-          <w:rFonts w:ascii="Consolas" w:hAnsi="Consolas"/>
-          <w:color w:val="D4D4D4"/>
-          <w:sz w:val="21"/>
-          <w:szCs w:val="21"/>
-          <w:lang w:val="en-US"/>
-        </w:rPr>
-        <w:t>.</w:t>
-      </w:r>
-      <w:r>
-        <w:rPr>
-          <w:rFonts w:ascii="Consolas" w:hAnsi="Consolas"/>
-          <w:color w:val="DCDCAA"/>
-          <w:sz w:val="21"/>
-          <w:szCs w:val="21"/>
-          <w:lang w:val="en-US"/>
-        </w:rPr>
-        <w:t>size</w:t>
-      </w:r>
-      <w:r>
-        <w:rPr>
-          <w:rFonts w:ascii="Consolas" w:hAnsi="Consolas"/>
-          <w:color w:val="D4D4D4"/>
-          <w:sz w:val="21"/>
-          <w:szCs w:val="21"/>
-          <w:lang w:val="en-US"/>
-        </w:rPr>
-        <w:t>(); </w:t>
-      </w:r>
-      <w:r>
-        <w:rPr>
-          <w:rFonts w:ascii="Consolas" w:hAnsi="Consolas"/>
-          <w:color w:val="9CDCFE"/>
-          <w:sz w:val="21"/>
-          <w:szCs w:val="21"/>
-          <w:lang w:val="en-US"/>
-        </w:rPr>
-        <w:t>basketIndex</w:t>
-      </w:r>
-      <w:r>
-        <w:rPr>
-          <w:rFonts w:ascii="Consolas" w:hAnsi="Consolas"/>
-          <w:color w:val="D4D4D4"/>
-          <w:sz w:val="21"/>
-          <w:szCs w:val="21"/>
-          <w:lang w:val="en-US"/>
-        </w:rPr>
-        <w:t>++) {</w:t>
-      </w:r>
     </w:p>
     <w:p>
       <w:pPr>
@@ -5658,6 +5620,244 @@
           <w:szCs w:val="21"/>
           <w:lang w:val="en-US"/>
         </w:rPr>
+        <w:t>        </w:t>
+      </w:r>
+      <w:r>
+        <w:rPr>
+          <w:rFonts w:ascii="Consolas" w:hAnsi="Consolas"/>
+          <w:color w:val="6A9955"/>
+          <w:sz w:val="21"/>
+          <w:szCs w:val="21"/>
+          <w:lang w:val="en-US"/>
+        </w:rPr>
+        <w:t>// get a list of baskets matching the items</w:t>
+      </w:r>
+    </w:p>
+    <w:p>
+      <w:pPr>
+        <w:shd w:val="clear" w:color="auto" w:fill="1E1E1E"/>
+        <w:spacing w:line="285" w:lineRule="atLeast"/>
+        <w:rPr>
+          <w:rFonts w:ascii="Consolas" w:hAnsi="Consolas"/>
+          <w:color w:val="D4D4D4"/>
+          <w:sz w:val="21"/>
+          <w:szCs w:val="21"/>
+          <w:lang w:val="en-US"/>
+        </w:rPr>
+      </w:pPr>
+      <w:r>
+        <w:rPr>
+          <w:rFonts w:ascii="Consolas" w:hAnsi="Consolas"/>
+          <w:color w:val="D4D4D4"/>
+          <w:sz w:val="21"/>
+          <w:szCs w:val="21"/>
+          <w:lang w:val="en-US"/>
+        </w:rPr>
+        <w:t>        </w:t>
+      </w:r>
+      <w:proofErr w:type="gramStart"/>
+      <w:r>
+        <w:rPr>
+          <w:rFonts w:ascii="Consolas" w:hAnsi="Consolas"/>
+          <w:color w:val="C586C0"/>
+          <w:sz w:val="21"/>
+          <w:szCs w:val="21"/>
+          <w:lang w:val="en-US"/>
+        </w:rPr>
+        <w:t>for</w:t>
+      </w:r>
+      <w:proofErr w:type="gramEnd"/>
+      <w:r>
+        <w:rPr>
+          <w:rFonts w:ascii="Consolas" w:hAnsi="Consolas"/>
+          <w:color w:val="D4D4D4"/>
+          <w:sz w:val="21"/>
+          <w:szCs w:val="21"/>
+          <w:lang w:val="en-US"/>
+        </w:rPr>
+        <w:t> (</w:t>
+      </w:r>
+      <w:r>
+        <w:rPr>
+          <w:rFonts w:ascii="Consolas" w:hAnsi="Consolas"/>
+          <w:color w:val="4EC9B0"/>
+          <w:sz w:val="21"/>
+          <w:szCs w:val="21"/>
+          <w:lang w:val="en-US"/>
+        </w:rPr>
+        <w:t>int</w:t>
+      </w:r>
+      <w:r>
+        <w:rPr>
+          <w:rFonts w:ascii="Consolas" w:hAnsi="Consolas"/>
+          <w:color w:val="D4D4D4"/>
+          <w:sz w:val="21"/>
+          <w:szCs w:val="21"/>
+          <w:lang w:val="en-US"/>
+        </w:rPr>
+        <w:t> </w:t>
+      </w:r>
+      <w:r>
+        <w:rPr>
+          <w:rFonts w:ascii="Consolas" w:hAnsi="Consolas"/>
+          <w:color w:val="9CDCFE"/>
+          <w:sz w:val="21"/>
+          <w:szCs w:val="21"/>
+          <w:lang w:val="en-US"/>
+        </w:rPr>
+        <w:t>basketIndex</w:t>
+      </w:r>
+      <w:r>
+        <w:rPr>
+          <w:rFonts w:ascii="Consolas" w:hAnsi="Consolas"/>
+          <w:color w:val="D4D4D4"/>
+          <w:sz w:val="21"/>
+          <w:szCs w:val="21"/>
+          <w:lang w:val="en-US"/>
+        </w:rPr>
+        <w:t> = </w:t>
+      </w:r>
+      <w:r>
+        <w:rPr>
+          <w:rFonts w:ascii="Consolas" w:hAnsi="Consolas"/>
+          <w:color w:val="B5CEA8"/>
+          <w:sz w:val="21"/>
+          <w:szCs w:val="21"/>
+          <w:lang w:val="en-US"/>
+        </w:rPr>
+        <w:t>0</w:t>
+      </w:r>
+      <w:r>
+        <w:rPr>
+          <w:rFonts w:ascii="Consolas" w:hAnsi="Consolas"/>
+          <w:color w:val="D4D4D4"/>
+          <w:sz w:val="21"/>
+          <w:szCs w:val="21"/>
+          <w:lang w:val="en-US"/>
+        </w:rPr>
+        <w:t>; </w:t>
+      </w:r>
+      <w:r>
+        <w:rPr>
+          <w:rFonts w:ascii="Consolas" w:hAnsi="Consolas"/>
+          <w:color w:val="9CDCFE"/>
+          <w:sz w:val="21"/>
+          <w:szCs w:val="21"/>
+          <w:lang w:val="en-US"/>
+        </w:rPr>
+        <w:t>basketIndex</w:t>
+      </w:r>
+      <w:r>
+        <w:rPr>
+          <w:rFonts w:ascii="Consolas" w:hAnsi="Consolas"/>
+          <w:color w:val="D4D4D4"/>
+          <w:sz w:val="21"/>
+          <w:szCs w:val="21"/>
+          <w:lang w:val="en-US"/>
+        </w:rPr>
+        <w:t> &lt; </w:t>
+      </w:r>
+      <w:r>
+        <w:rPr>
+          <w:rFonts w:ascii="Consolas" w:hAnsi="Consolas"/>
+          <w:color w:val="9CDCFE"/>
+          <w:sz w:val="21"/>
+          <w:szCs w:val="21"/>
+          <w:lang w:val="en-US"/>
+        </w:rPr>
+        <w:t>apriori</w:t>
+      </w:r>
+      <w:r>
+        <w:rPr>
+          <w:rFonts w:ascii="Consolas" w:hAnsi="Consolas"/>
+          <w:color w:val="D4D4D4"/>
+          <w:sz w:val="21"/>
+          <w:szCs w:val="21"/>
+          <w:lang w:val="en-US"/>
+        </w:rPr>
+        <w:t>.</w:t>
+      </w:r>
+      <w:r>
+        <w:rPr>
+          <w:rFonts w:ascii="Consolas" w:hAnsi="Consolas"/>
+          <w:color w:val="9CDCFE"/>
+          <w:sz w:val="21"/>
+          <w:szCs w:val="21"/>
+          <w:lang w:val="en-US"/>
+        </w:rPr>
+        <w:t>baskets</w:t>
+      </w:r>
+      <w:r>
+        <w:rPr>
+          <w:rFonts w:ascii="Consolas" w:hAnsi="Consolas"/>
+          <w:color w:val="D4D4D4"/>
+          <w:sz w:val="21"/>
+          <w:szCs w:val="21"/>
+          <w:lang w:val="en-US"/>
+        </w:rPr>
+        <w:t>.</w:t>
+      </w:r>
+      <w:r>
+        <w:rPr>
+          <w:rFonts w:ascii="Consolas" w:hAnsi="Consolas"/>
+          <w:color w:val="DCDCAA"/>
+          <w:sz w:val="21"/>
+          <w:szCs w:val="21"/>
+          <w:lang w:val="en-US"/>
+        </w:rPr>
+        <w:t>size</w:t>
+      </w:r>
+      <w:r>
+        <w:rPr>
+          <w:rFonts w:ascii="Consolas" w:hAnsi="Consolas"/>
+          <w:color w:val="D4D4D4"/>
+          <w:sz w:val="21"/>
+          <w:szCs w:val="21"/>
+          <w:lang w:val="en-US"/>
+        </w:rPr>
+        <w:t>(); </w:t>
+      </w:r>
+      <w:r>
+        <w:rPr>
+          <w:rFonts w:ascii="Consolas" w:hAnsi="Consolas"/>
+          <w:color w:val="9CDCFE"/>
+          <w:sz w:val="21"/>
+          <w:szCs w:val="21"/>
+          <w:lang w:val="en-US"/>
+        </w:rPr>
+        <w:t>basketIndex</w:t>
+      </w:r>
+      <w:r>
+        <w:rPr>
+          <w:rFonts w:ascii="Consolas" w:hAnsi="Consolas"/>
+          <w:color w:val="D4D4D4"/>
+          <w:sz w:val="21"/>
+          <w:szCs w:val="21"/>
+          <w:lang w:val="en-US"/>
+        </w:rPr>
+        <w:t>++) {</w:t>
+      </w:r>
+    </w:p>
+    <w:p>
+      <w:pPr>
+        <w:shd w:val="clear" w:color="auto" w:fill="1E1E1E"/>
+        <w:spacing w:line="285" w:lineRule="atLeast"/>
+        <w:rPr>
+          <w:rFonts w:ascii="Consolas" w:hAnsi="Consolas"/>
+          <w:color w:val="D4D4D4"/>
+          <w:sz w:val="21"/>
+          <w:szCs w:val="21"/>
+          <w:lang w:val="en-US"/>
+        </w:rPr>
+      </w:pPr>
+      <w:r>
+        <w:rPr>
+          <w:rFonts w:ascii="Consolas" w:hAnsi="Consolas"/>
+          <w:color w:val="D4D4D4"/>
+          <w:sz w:val="21"/>
+          <w:szCs w:val="21"/>
+          <w:lang w:val="en-US"/>
+        </w:rPr>
         <w:t>            </w:t>
       </w:r>
       <w:proofErr w:type="spellStart"/>
@@ -6518,7 +6718,31 @@
           <w:szCs w:val="21"/>
           <w:lang w:val="en-US"/>
         </w:rPr>
-        <w:t>            }</w:t>
+        <w:t>                </w:t>
+      </w:r>
+      <w:proofErr w:type="spellStart"/>
+      <w:proofErr w:type="gramStart"/>
+      <w:r>
+        <w:rPr>
+          <w:rFonts w:ascii="Consolas" w:hAnsi="Consolas"/>
+          <w:color w:val="9CDCFE"/>
+          <w:sz w:val="21"/>
+          <w:szCs w:val="21"/>
+          <w:lang w:val="en-US"/>
+        </w:rPr>
+        <w:t>basketsFound</w:t>
+      </w:r>
+      <w:proofErr w:type="spellEnd"/>
+      <w:proofErr w:type="gramEnd"/>
+      <w:r>
+        <w:rPr>
+          <w:rFonts w:ascii="Consolas" w:hAnsi="Consolas"/>
+          <w:color w:val="D4D4D4"/>
+          <w:sz w:val="21"/>
+          <w:szCs w:val="21"/>
+          <w:lang w:val="en-US"/>
+        </w:rPr>
+        <w:t>++;</w:t>
       </w:r>
     </w:p>
     <w:p>
@@ -6533,16 +6757,6 @@
           <w:lang w:val="en-US"/>
         </w:rPr>
       </w:pPr>
-      <w:r>
-        <w:rPr>
-          <w:rFonts w:ascii="Consolas" w:hAnsi="Consolas"/>
-          <w:color w:val="D4D4D4"/>
-          <w:sz w:val="21"/>
-          <w:szCs w:val="21"/>
-          <w:lang w:val="en-US"/>
-        </w:rPr>
-        <w:t>        }</w:t>
-      </w:r>
     </w:p>
     <w:p>
       <w:pPr>
@@ -6556,6 +6770,26 @@
           <w:lang w:val="en-US"/>
         </w:rPr>
       </w:pPr>
+      <w:r>
+        <w:rPr>
+          <w:rFonts w:ascii="Consolas" w:hAnsi="Consolas"/>
+          <w:color w:val="D4D4D4"/>
+          <w:sz w:val="21"/>
+          <w:szCs w:val="21"/>
+          <w:lang w:val="en-US"/>
+        </w:rPr>
+        <w:t>                </w:t>
+      </w:r>
+      <w:r>
+        <w:rPr>
+          <w:rFonts w:ascii="Consolas" w:hAnsi="Consolas"/>
+          <w:color w:val="6A9955"/>
+          <w:sz w:val="21"/>
+          <w:szCs w:val="21"/>
+          <w:lang w:val="en-US"/>
+        </w:rPr>
+        <w:t>// quit the loop if the max number of baskets was found</w:t>
+      </w:r>
     </w:p>
     <w:p>
       <w:pPr>
@@ -6577,17 +6811,71 @@
           <w:szCs w:val="21"/>
           <w:lang w:val="en-US"/>
         </w:rPr>
-        <w:t>        </w:t>
-      </w:r>
-      <w:r>
-        <w:rPr>
-          <w:rFonts w:ascii="Consolas" w:hAnsi="Consolas"/>
-          <w:color w:val="6A9955"/>
-          <w:sz w:val="21"/>
-          <w:szCs w:val="21"/>
-          <w:lang w:val="en-US"/>
-        </w:rPr>
-        <w:t>// show the matching baskets</w:t>
+        <w:t>                </w:t>
+      </w:r>
+      <w:proofErr w:type="gramStart"/>
+      <w:r>
+        <w:rPr>
+          <w:rFonts w:ascii="Consolas" w:hAnsi="Consolas"/>
+          <w:color w:val="C586C0"/>
+          <w:sz w:val="21"/>
+          <w:szCs w:val="21"/>
+          <w:lang w:val="en-US"/>
+        </w:rPr>
+        <w:t>if</w:t>
+      </w:r>
+      <w:proofErr w:type="gramEnd"/>
+      <w:r>
+        <w:rPr>
+          <w:rFonts w:ascii="Consolas" w:hAnsi="Consolas"/>
+          <w:color w:val="D4D4D4"/>
+          <w:sz w:val="21"/>
+          <w:szCs w:val="21"/>
+          <w:lang w:val="en-US"/>
+        </w:rPr>
+        <w:t> (</w:t>
+      </w:r>
+      <w:proofErr w:type="spellStart"/>
+      <w:r>
+        <w:rPr>
+          <w:rFonts w:ascii="Consolas" w:hAnsi="Consolas"/>
+          <w:color w:val="9CDCFE"/>
+          <w:sz w:val="21"/>
+          <w:szCs w:val="21"/>
+          <w:lang w:val="en-US"/>
+        </w:rPr>
+        <w:t>basketsFound</w:t>
+      </w:r>
+      <w:proofErr w:type="spellEnd"/>
+      <w:r>
+        <w:rPr>
+          <w:rFonts w:ascii="Consolas" w:hAnsi="Consolas"/>
+          <w:color w:val="D4D4D4"/>
+          <w:sz w:val="21"/>
+          <w:szCs w:val="21"/>
+          <w:lang w:val="en-US"/>
+        </w:rPr>
+        <w:t> == </w:t>
+      </w:r>
+      <w:r>
+        <w:rPr>
+          <w:rFonts w:ascii="Consolas" w:hAnsi="Consolas"/>
+          <w:color w:val="9CDCFE"/>
+          <w:sz w:val="21"/>
+          <w:szCs w:val="21"/>
+          <w:lang w:val="en-US"/>
+        </w:rPr>
+        <w:t>limit</w:t>
+      </w:r>
+      <w:r>
+        <w:rPr>
+          <w:rFonts w:ascii="Consolas" w:hAnsi="Consolas"/>
+          <w:color w:val="D4D4D4"/>
+          <w:sz w:val="21"/>
+          <w:szCs w:val="21"/>
+          <w:lang w:val="en-US"/>
+        </w:rPr>
+        <w:t>) {</w:t>
       </w:r>
     </w:p>
     <w:p>
@@ -6610,229 +6898,29 @@
           <w:szCs w:val="21"/>
           <w:lang w:val="en-US"/>
         </w:rPr>
-        <w:t>        </w:t>
+        <w:t>                    </w:t>
       </w:r>
       <w:proofErr w:type="gramStart"/>
       <w:r>
         <w:rPr>
           <w:rFonts w:ascii="Consolas" w:hAnsi="Consolas"/>
-          <w:color w:val="4EC9B0"/>
-          <w:sz w:val="21"/>
-          <w:szCs w:val="21"/>
-          <w:lang w:val="en-US"/>
-        </w:rPr>
-        <w:t>System</w:t>
-      </w:r>
-      <w:r>
-        <w:rPr>
-          <w:rFonts w:ascii="Consolas" w:hAnsi="Consolas"/>
-          <w:color w:val="D4D4D4"/>
-          <w:sz w:val="21"/>
-          <w:szCs w:val="21"/>
-          <w:lang w:val="en-US"/>
-        </w:rPr>
-        <w:t>.</w:t>
-      </w:r>
-      <w:r>
-        <w:rPr>
-          <w:rFonts w:ascii="Consolas" w:hAnsi="Consolas"/>
-          <w:color w:val="4FC1FF"/>
-          <w:sz w:val="21"/>
-          <w:szCs w:val="21"/>
-          <w:lang w:val="en-US"/>
-        </w:rPr>
-        <w:t>out</w:t>
-      </w:r>
-      <w:r>
-        <w:rPr>
-          <w:rFonts w:ascii="Consolas" w:hAnsi="Consolas"/>
-          <w:color w:val="D4D4D4"/>
-          <w:sz w:val="21"/>
-          <w:szCs w:val="21"/>
-          <w:lang w:val="en-US"/>
-        </w:rPr>
-        <w:t>.</w:t>
-      </w:r>
-      <w:r>
-        <w:rPr>
-          <w:rFonts w:ascii="Consolas" w:hAnsi="Consolas"/>
-          <w:color w:val="DCDCAA"/>
-          <w:sz w:val="21"/>
-          <w:szCs w:val="21"/>
-          <w:lang w:val="en-US"/>
-        </w:rPr>
-        <w:t>println</w:t>
-      </w:r>
-      <w:r>
-        <w:rPr>
-          <w:rFonts w:ascii="Consolas" w:hAnsi="Consolas"/>
-          <w:color w:val="D4D4D4"/>
-          <w:sz w:val="21"/>
-          <w:szCs w:val="21"/>
-          <w:lang w:val="en-US"/>
-        </w:rPr>
-        <w:t>(</w:t>
+          <w:color w:val="C586C0"/>
+          <w:sz w:val="21"/>
+          <w:szCs w:val="21"/>
+          <w:lang w:val="en-US"/>
+        </w:rPr>
+        <w:t>break</w:t>
       </w:r>
       <w:proofErr w:type="gramEnd"/>
       <w:r>
         <w:rPr>
           <w:rFonts w:ascii="Consolas" w:hAnsi="Consolas"/>
-          <w:color w:val="4EC9B0"/>
-          <w:sz w:val="21"/>
-          <w:szCs w:val="21"/>
-          <w:lang w:val="en-US"/>
-        </w:rPr>
-        <w:t>Arrays</w:t>
-      </w:r>
-      <w:r>
-        <w:rPr>
-          <w:rFonts w:ascii="Consolas" w:hAnsi="Consolas"/>
-          <w:color w:val="D4D4D4"/>
-          <w:sz w:val="21"/>
-          <w:szCs w:val="21"/>
-          <w:lang w:val="en-US"/>
-        </w:rPr>
-        <w:t>.</w:t>
-      </w:r>
-      <w:r>
-        <w:rPr>
-          <w:rFonts w:ascii="Consolas" w:hAnsi="Consolas"/>
-          <w:color w:val="DCDCAA"/>
-          <w:sz w:val="21"/>
-          <w:szCs w:val="21"/>
-          <w:lang w:val="en-US"/>
-        </w:rPr>
-        <w:t>toString</w:t>
-      </w:r>
-      <w:r>
-        <w:rPr>
-          <w:rFonts w:ascii="Consolas" w:hAnsi="Consolas"/>
-          <w:color w:val="D4D4D4"/>
-          <w:sz w:val="21"/>
-          <w:szCs w:val="21"/>
-          <w:lang w:val="en-US"/>
-        </w:rPr>
-        <w:t>(</w:t>
-      </w:r>
-      <w:r>
-        <w:rPr>
-          <w:rFonts w:ascii="Consolas" w:hAnsi="Consolas"/>
-          <w:color w:val="9CDCFE"/>
-          <w:sz w:val="21"/>
-          <w:szCs w:val="21"/>
-          <w:lang w:val="en-US"/>
-        </w:rPr>
-        <w:t>matchingBaskets</w:t>
-      </w:r>
-      <w:r>
-        <w:rPr>
-          <w:rFonts w:ascii="Consolas" w:hAnsi="Consolas"/>
-          <w:color w:val="D4D4D4"/>
-          <w:sz w:val="21"/>
-          <w:szCs w:val="21"/>
-          <w:lang w:val="en-US"/>
-        </w:rPr>
-        <w:t>.</w:t>
-      </w:r>
-      <w:r>
-        <w:rPr>
-          <w:rFonts w:ascii="Consolas" w:hAnsi="Consolas"/>
-          <w:color w:val="DCDCAA"/>
-          <w:sz w:val="21"/>
-          <w:szCs w:val="21"/>
-          <w:lang w:val="en-US"/>
-        </w:rPr>
-        <w:t>toArray</w:t>
-      </w:r>
-      <w:r>
-        <w:rPr>
-          <w:rFonts w:ascii="Consolas" w:hAnsi="Consolas"/>
-          <w:color w:val="D4D4D4"/>
-          <w:sz w:val="21"/>
-          <w:szCs w:val="21"/>
-          <w:lang w:val="en-US"/>
-        </w:rPr>
-        <w:t>(</w:t>
-      </w:r>
-      <w:r>
-        <w:rPr>
-          <w:rFonts w:ascii="Consolas" w:hAnsi="Consolas"/>
-          <w:color w:val="C586C0"/>
-          <w:sz w:val="21"/>
-          <w:szCs w:val="21"/>
-          <w:lang w:val="en-US"/>
-        </w:rPr>
-        <w:t>new</w:t>
-      </w:r>
-      <w:r>
-        <w:rPr>
-          <w:rFonts w:ascii="Consolas" w:hAnsi="Consolas"/>
-          <w:color w:val="D4D4D4"/>
-          <w:sz w:val="21"/>
-          <w:szCs w:val="21"/>
-          <w:lang w:val="en-US"/>
-        </w:rPr>
-        <w:t> </w:t>
-      </w:r>
-      <w:r>
-        <w:rPr>
-          <w:rFonts w:ascii="Consolas" w:hAnsi="Consolas"/>
-          <w:color w:val="4EC9B0"/>
-          <w:sz w:val="21"/>
-          <w:szCs w:val="21"/>
-          <w:lang w:val="en-US"/>
-        </w:rPr>
-        <w:t>Integer</w:t>
-      </w:r>
-      <w:r>
-        <w:rPr>
-          <w:rFonts w:ascii="Consolas" w:hAnsi="Consolas"/>
-          <w:color w:val="D4D4D4"/>
-          <w:sz w:val="21"/>
-          <w:szCs w:val="21"/>
-          <w:lang w:val="en-US"/>
-        </w:rPr>
-        <w:t>[</w:t>
-      </w:r>
-      <w:r>
-        <w:rPr>
-          <w:rFonts w:ascii="Consolas" w:hAnsi="Consolas"/>
-          <w:color w:val="9CDCFE"/>
-          <w:sz w:val="21"/>
-          <w:szCs w:val="21"/>
-          <w:lang w:val="en-US"/>
-        </w:rPr>
-        <w:t>matchingBaskets</w:t>
-      </w:r>
-      <w:r>
-        <w:rPr>
-          <w:rFonts w:ascii="Consolas" w:hAnsi="Consolas"/>
-          <w:color w:val="D4D4D4"/>
-          <w:sz w:val="21"/>
-          <w:szCs w:val="21"/>
-          <w:lang w:val="en-US"/>
-        </w:rPr>
-        <w:t>.</w:t>
-      </w:r>
-      <w:r>
-        <w:rPr>
-          <w:rFonts w:ascii="Consolas" w:hAnsi="Consolas"/>
-          <w:color w:val="DCDCAA"/>
-          <w:sz w:val="21"/>
-          <w:szCs w:val="21"/>
-          <w:lang w:val="en-US"/>
-        </w:rPr>
-        <w:t>size</w:t>
-      </w:r>
-      <w:r>
-        <w:rPr>
-          <w:rFonts w:ascii="Consolas" w:hAnsi="Consolas"/>
-          <w:color w:val="D4D4D4"/>
-          <w:sz w:val="21"/>
-          <w:szCs w:val="21"/>
-          <w:lang w:val="en-US"/>
-        </w:rPr>
-        <w:t>()])));</w:t>
+          <w:color w:val="D4D4D4"/>
+          <w:sz w:val="21"/>
+          <w:szCs w:val="21"/>
+          <w:lang w:val="en-US"/>
+        </w:rPr>
+        <w:t>;</w:t>
       </w:r>
     </w:p>
     <w:p>
@@ -6855,7 +6943,7 @@
           <w:szCs w:val="21"/>
           <w:lang w:val="en-US"/>
         </w:rPr>
-        <w:t>    }</w:t>
+        <w:t>                }</w:t>
       </w:r>
     </w:p>
     <w:p>
@@ -6870,6 +6958,16 @@
           <w:lang w:val="en-US"/>
         </w:rPr>
       </w:pPr>
+      <w:r>
+        <w:rPr>
+          <w:rFonts w:ascii="Consolas" w:hAnsi="Consolas"/>
+          <w:color w:val="D4D4D4"/>
+          <w:sz w:val="21"/>
+          <w:szCs w:val="21"/>
+          <w:lang w:val="en-US"/>
+        </w:rPr>
+        <w:t>            }</w:t>
+      </w:r>
     </w:p>
     <w:p>
       <w:pPr>
@@ -6886,12 +6984,12 @@
       <w:r>
         <w:rPr>
           <w:rFonts w:ascii="Consolas" w:hAnsi="Consolas"/>
-          <w:color w:val="6A9955"/>
-          <w:sz w:val="21"/>
-          <w:szCs w:val="21"/>
-          <w:lang w:val="en-US"/>
-        </w:rPr>
-        <w:t>    /**</w:t>
+          <w:color w:val="D4D4D4"/>
+          <w:sz w:val="21"/>
+          <w:szCs w:val="21"/>
+          <w:lang w:val="en-US"/>
+        </w:rPr>
+        <w:t>        }</w:t>
       </w:r>
     </w:p>
     <w:p>
@@ -6906,16 +7004,6 @@
           <w:lang w:val="en-US"/>
         </w:rPr>
       </w:pPr>
-      <w:r>
-        <w:rPr>
-          <w:rFonts w:ascii="Consolas" w:hAnsi="Consolas"/>
-          <w:color w:val="6A9955"/>
-          <w:sz w:val="21"/>
-          <w:szCs w:val="21"/>
-          <w:lang w:val="en-US"/>
-        </w:rPr>
-        <w:t>     * Get 5 baskets with [5, 20] in them.</w:t>
-      </w:r>
     </w:p>
     <w:p>
       <w:pPr>
@@ -6932,110 +7020,23 @@
       <w:r>
         <w:rPr>
           <w:rFonts w:ascii="Consolas" w:hAnsi="Consolas"/>
+          <w:color w:val="D4D4D4"/>
+          <w:sz w:val="21"/>
+          <w:szCs w:val="21"/>
+          <w:lang w:val="en-US"/>
+        </w:rPr>
+        <w:lastRenderedPageBreak/>
+        <w:t>        </w:t>
+      </w:r>
+      <w:r>
+        <w:rPr>
+          <w:rFonts w:ascii="Consolas" w:hAnsi="Consolas"/>
           <w:color w:val="6A9955"/>
           <w:sz w:val="21"/>
           <w:szCs w:val="21"/>
           <w:lang w:val="en-US"/>
         </w:rPr>
-        <w:t>     * </w:t>
-      </w:r>
-      <w:r>
-        <w:rPr>
-          <w:rFonts w:ascii="Consolas" w:hAnsi="Consolas"/>
-          <w:color w:val="569CD6"/>
-          <w:sz w:val="21"/>
-          <w:szCs w:val="21"/>
-          <w:lang w:val="en-US"/>
-        </w:rPr>
-        <w:t>@</w:t>
-      </w:r>
-      <w:proofErr w:type="spellStart"/>
-      <w:r>
-        <w:rPr>
-          <w:rFonts w:ascii="Consolas" w:hAnsi="Consolas"/>
-          <w:color w:val="569CD6"/>
-          <w:sz w:val="21"/>
-          <w:szCs w:val="21"/>
-          <w:lang w:val="en-US"/>
-        </w:rPr>
-        <w:t>param</w:t>
-      </w:r>
-      <w:proofErr w:type="spellEnd"/>
-      <w:r>
-        <w:rPr>
-          <w:rFonts w:ascii="Consolas" w:hAnsi="Consolas"/>
-          <w:color w:val="6A9955"/>
-          <w:sz w:val="21"/>
-          <w:szCs w:val="21"/>
-          <w:lang w:val="en-US"/>
-        </w:rPr>
-        <w:t> </w:t>
-      </w:r>
-      <w:proofErr w:type="spellStart"/>
-      <w:r>
-        <w:rPr>
-          <w:rFonts w:ascii="Consolas" w:hAnsi="Consolas"/>
-          <w:color w:val="9CDCFE"/>
-          <w:sz w:val="21"/>
-          <w:szCs w:val="21"/>
-          <w:lang w:val="en-US"/>
-        </w:rPr>
-        <w:t>apriori</w:t>
-      </w:r>
-      <w:proofErr w:type="spellEnd"/>
-      <w:r>
-        <w:rPr>
-          <w:rFonts w:ascii="Consolas" w:hAnsi="Consolas"/>
-          <w:color w:val="6A9955"/>
-          <w:sz w:val="21"/>
-          <w:szCs w:val="21"/>
-          <w:lang w:val="en-US"/>
-        </w:rPr>
-        <w:t> </w:t>
-      </w:r>
-      <w:proofErr w:type="gramStart"/>
-      <w:r>
-        <w:rPr>
-          <w:rFonts w:ascii="Consolas" w:hAnsi="Consolas"/>
-          <w:color w:val="6A9955"/>
-          <w:sz w:val="21"/>
-          <w:szCs w:val="21"/>
-          <w:lang w:val="en-US"/>
-        </w:rPr>
-        <w:t>The</w:t>
-      </w:r>
-      <w:proofErr w:type="gramEnd"/>
-      <w:r>
-        <w:rPr>
-          <w:rFonts w:ascii="Consolas" w:hAnsi="Consolas"/>
-          <w:color w:val="6A9955"/>
-          <w:sz w:val="21"/>
-          <w:szCs w:val="21"/>
-          <w:lang w:val="en-US"/>
-        </w:rPr>
-        <w:t> initialized </w:t>
-      </w:r>
-      <w:proofErr w:type="spellStart"/>
-      <w:r>
-        <w:rPr>
-          <w:rFonts w:ascii="Consolas" w:hAnsi="Consolas"/>
-          <w:color w:val="6A9955"/>
-          <w:sz w:val="21"/>
-          <w:szCs w:val="21"/>
-          <w:lang w:val="en-US"/>
-        </w:rPr>
-        <w:t>Apriori</w:t>
-      </w:r>
-      <w:proofErr w:type="spellEnd"/>
-      <w:r>
-        <w:rPr>
-          <w:rFonts w:ascii="Consolas" w:hAnsi="Consolas"/>
-          <w:color w:val="6A9955"/>
-          <w:sz w:val="21"/>
-          <w:szCs w:val="21"/>
-          <w:lang w:val="en-US"/>
-        </w:rPr>
-        <w:t> object.</w:t>
+        <w:t>// show the matching baskets</w:t>
       </w:r>
     </w:p>
     <w:p>
@@ -7053,12 +7054,234 @@
       <w:r>
         <w:rPr>
           <w:rFonts w:ascii="Consolas" w:hAnsi="Consolas"/>
-          <w:color w:val="6A9955"/>
-          <w:sz w:val="21"/>
-          <w:szCs w:val="21"/>
-          <w:lang w:val="en-US"/>
-        </w:rPr>
-        <w:t>     */</w:t>
+          <w:color w:val="D4D4D4"/>
+          <w:sz w:val="21"/>
+          <w:szCs w:val="21"/>
+          <w:lang w:val="en-US"/>
+        </w:rPr>
+        <w:t>        </w:t>
+      </w:r>
+      <w:proofErr w:type="gramStart"/>
+      <w:r>
+        <w:rPr>
+          <w:rFonts w:ascii="Consolas" w:hAnsi="Consolas"/>
+          <w:color w:val="4EC9B0"/>
+          <w:sz w:val="21"/>
+          <w:szCs w:val="21"/>
+          <w:lang w:val="en-US"/>
+        </w:rPr>
+        <w:t>System</w:t>
+      </w:r>
+      <w:r>
+        <w:rPr>
+          <w:rFonts w:ascii="Consolas" w:hAnsi="Consolas"/>
+          <w:color w:val="D4D4D4"/>
+          <w:sz w:val="21"/>
+          <w:szCs w:val="21"/>
+          <w:lang w:val="en-US"/>
+        </w:rPr>
+        <w:t>.</w:t>
+      </w:r>
+      <w:r>
+        <w:rPr>
+          <w:rFonts w:ascii="Consolas" w:hAnsi="Consolas"/>
+          <w:color w:val="4FC1FF"/>
+          <w:sz w:val="21"/>
+          <w:szCs w:val="21"/>
+          <w:lang w:val="en-US"/>
+        </w:rPr>
+        <w:t>out</w:t>
+      </w:r>
+      <w:r>
+        <w:rPr>
+          <w:rFonts w:ascii="Consolas" w:hAnsi="Consolas"/>
+          <w:color w:val="D4D4D4"/>
+          <w:sz w:val="21"/>
+          <w:szCs w:val="21"/>
+          <w:lang w:val="en-US"/>
+        </w:rPr>
+        <w:t>.</w:t>
+      </w:r>
+      <w:r>
+        <w:rPr>
+          <w:rFonts w:ascii="Consolas" w:hAnsi="Consolas"/>
+          <w:color w:val="DCDCAA"/>
+          <w:sz w:val="21"/>
+          <w:szCs w:val="21"/>
+          <w:lang w:val="en-US"/>
+        </w:rPr>
+        <w:t>println</w:t>
+      </w:r>
+      <w:r>
+        <w:rPr>
+          <w:rFonts w:ascii="Consolas" w:hAnsi="Consolas"/>
+          <w:color w:val="D4D4D4"/>
+          <w:sz w:val="21"/>
+          <w:szCs w:val="21"/>
+          <w:lang w:val="en-US"/>
+        </w:rPr>
+        <w:t>(</w:t>
+      </w:r>
+      <w:proofErr w:type="gramEnd"/>
+      <w:r>
+        <w:rPr>
+          <w:rFonts w:ascii="Consolas" w:hAnsi="Consolas"/>
+          <w:color w:val="4EC9B0"/>
+          <w:sz w:val="21"/>
+          <w:szCs w:val="21"/>
+          <w:lang w:val="en-US"/>
+        </w:rPr>
+        <w:t>Arrays</w:t>
+      </w:r>
+      <w:r>
+        <w:rPr>
+          <w:rFonts w:ascii="Consolas" w:hAnsi="Consolas"/>
+          <w:color w:val="D4D4D4"/>
+          <w:sz w:val="21"/>
+          <w:szCs w:val="21"/>
+          <w:lang w:val="en-US"/>
+        </w:rPr>
+        <w:t>.</w:t>
+      </w:r>
+      <w:r>
+        <w:rPr>
+          <w:rFonts w:ascii="Consolas" w:hAnsi="Consolas"/>
+          <w:color w:val="DCDCAA"/>
+          <w:sz w:val="21"/>
+          <w:szCs w:val="21"/>
+          <w:lang w:val="en-US"/>
+        </w:rPr>
+        <w:t>toString</w:t>
+      </w:r>
+      <w:r>
+        <w:rPr>
+          <w:rFonts w:ascii="Consolas" w:hAnsi="Consolas"/>
+          <w:color w:val="D4D4D4"/>
+          <w:sz w:val="21"/>
+          <w:szCs w:val="21"/>
+          <w:lang w:val="en-US"/>
+        </w:rPr>
+        <w:t>(</w:t>
+      </w:r>
+      <w:r>
+        <w:rPr>
+          <w:rFonts w:ascii="Consolas" w:hAnsi="Consolas"/>
+          <w:color w:val="9CDCFE"/>
+          <w:sz w:val="21"/>
+          <w:szCs w:val="21"/>
+          <w:lang w:val="en-US"/>
+        </w:rPr>
+        <w:t>matchingBaskets</w:t>
+      </w:r>
+      <w:r>
+        <w:rPr>
+          <w:rFonts w:ascii="Consolas" w:hAnsi="Consolas"/>
+          <w:color w:val="D4D4D4"/>
+          <w:sz w:val="21"/>
+          <w:szCs w:val="21"/>
+          <w:lang w:val="en-US"/>
+        </w:rPr>
+        <w:t>.</w:t>
+      </w:r>
+      <w:r>
+        <w:rPr>
+          <w:rFonts w:ascii="Consolas" w:hAnsi="Consolas"/>
+          <w:color w:val="DCDCAA"/>
+          <w:sz w:val="21"/>
+          <w:szCs w:val="21"/>
+          <w:lang w:val="en-US"/>
+        </w:rPr>
+        <w:t>toArray</w:t>
+      </w:r>
+      <w:r>
+        <w:rPr>
+          <w:rFonts w:ascii="Consolas" w:hAnsi="Consolas"/>
+          <w:color w:val="D4D4D4"/>
+          <w:sz w:val="21"/>
+          <w:szCs w:val="21"/>
+          <w:lang w:val="en-US"/>
+        </w:rPr>
+        <w:t>(</w:t>
+      </w:r>
+      <w:r>
+        <w:rPr>
+          <w:rFonts w:ascii="Consolas" w:hAnsi="Consolas"/>
+          <w:color w:val="C586C0"/>
+          <w:sz w:val="21"/>
+          <w:szCs w:val="21"/>
+          <w:lang w:val="en-US"/>
+        </w:rPr>
+        <w:t>new</w:t>
+      </w:r>
+      <w:r>
+        <w:rPr>
+          <w:rFonts w:ascii="Consolas" w:hAnsi="Consolas"/>
+          <w:color w:val="D4D4D4"/>
+          <w:sz w:val="21"/>
+          <w:szCs w:val="21"/>
+          <w:lang w:val="en-US"/>
+        </w:rPr>
+        <w:t> </w:t>
+      </w:r>
+      <w:r>
+        <w:rPr>
+          <w:rFonts w:ascii="Consolas" w:hAnsi="Consolas"/>
+          <w:color w:val="4EC9B0"/>
+          <w:sz w:val="21"/>
+          <w:szCs w:val="21"/>
+          <w:lang w:val="en-US"/>
+        </w:rPr>
+        <w:t>Integer</w:t>
+      </w:r>
+      <w:r>
+        <w:rPr>
+          <w:rFonts w:ascii="Consolas" w:hAnsi="Consolas"/>
+          <w:color w:val="D4D4D4"/>
+          <w:sz w:val="21"/>
+          <w:szCs w:val="21"/>
+          <w:lang w:val="en-US"/>
+        </w:rPr>
+        <w:t>[</w:t>
+      </w:r>
+      <w:r>
+        <w:rPr>
+          <w:rFonts w:ascii="Consolas" w:hAnsi="Consolas"/>
+          <w:color w:val="9CDCFE"/>
+          <w:sz w:val="21"/>
+          <w:szCs w:val="21"/>
+          <w:lang w:val="en-US"/>
+        </w:rPr>
+        <w:t>matchingBaskets</w:t>
+      </w:r>
+      <w:r>
+        <w:rPr>
+          <w:rFonts w:ascii="Consolas" w:hAnsi="Consolas"/>
+          <w:color w:val="D4D4D4"/>
+          <w:sz w:val="21"/>
+          <w:szCs w:val="21"/>
+          <w:lang w:val="en-US"/>
+        </w:rPr>
+        <w:t>.</w:t>
+      </w:r>
+      <w:r>
+        <w:rPr>
+          <w:rFonts w:ascii="Consolas" w:hAnsi="Consolas"/>
+          <w:color w:val="DCDCAA"/>
+          <w:sz w:val="21"/>
+          <w:szCs w:val="21"/>
+          <w:lang w:val="en-US"/>
+        </w:rPr>
+        <w:t>size</w:t>
+      </w:r>
+      <w:r>
+        <w:rPr>
+          <w:rFonts w:ascii="Consolas" w:hAnsi="Consolas"/>
+          <w:color w:val="D4D4D4"/>
+          <w:sz w:val="21"/>
+          <w:szCs w:val="21"/>
+          <w:lang w:val="en-US"/>
+        </w:rPr>
+        <w:t>()])));</w:t>
       </w:r>
     </w:p>
     <w:p>
@@ -7081,134 +7304,7 @@
           <w:szCs w:val="21"/>
           <w:lang w:val="en-US"/>
         </w:rPr>
-        <w:lastRenderedPageBreak/>
-        <w:t>    </w:t>
-      </w:r>
-      <w:proofErr w:type="gramStart"/>
-      <w:r>
-        <w:rPr>
-          <w:rFonts w:ascii="Consolas" w:hAnsi="Consolas"/>
-          <w:color w:val="569CD6"/>
-          <w:sz w:val="21"/>
-          <w:szCs w:val="21"/>
-          <w:lang w:val="en-US"/>
-        </w:rPr>
-        <w:t>public</w:t>
-      </w:r>
-      <w:proofErr w:type="gramEnd"/>
-      <w:r>
-        <w:rPr>
-          <w:rFonts w:ascii="Consolas" w:hAnsi="Consolas"/>
-          <w:color w:val="D4D4D4"/>
-          <w:sz w:val="21"/>
-          <w:szCs w:val="21"/>
-          <w:lang w:val="en-US"/>
-        </w:rPr>
-        <w:t> </w:t>
-      </w:r>
-      <w:r>
-        <w:rPr>
-          <w:rFonts w:ascii="Consolas" w:hAnsi="Consolas"/>
-          <w:color w:val="569CD6"/>
-          <w:sz w:val="21"/>
-          <w:szCs w:val="21"/>
-          <w:lang w:val="en-US"/>
-        </w:rPr>
-        <w:t>static</w:t>
-      </w:r>
-      <w:r>
-        <w:rPr>
-          <w:rFonts w:ascii="Consolas" w:hAnsi="Consolas"/>
-          <w:color w:val="D4D4D4"/>
-          <w:sz w:val="21"/>
-          <w:szCs w:val="21"/>
-          <w:lang w:val="en-US"/>
-        </w:rPr>
-        <w:t> </w:t>
-      </w:r>
-      <w:r>
-        <w:rPr>
-          <w:rFonts w:ascii="Consolas" w:hAnsi="Consolas"/>
-          <w:color w:val="4EC9B0"/>
-          <w:sz w:val="21"/>
-          <w:szCs w:val="21"/>
-          <w:lang w:val="en-US"/>
-        </w:rPr>
-        <w:t>void</w:t>
-      </w:r>
-      <w:r>
-        <w:rPr>
-          <w:rFonts w:ascii="Consolas" w:hAnsi="Consolas"/>
-          <w:color w:val="D4D4D4"/>
-          <w:sz w:val="21"/>
-          <w:szCs w:val="21"/>
-          <w:lang w:val="en-US"/>
-        </w:rPr>
-        <w:t> </w:t>
-      </w:r>
-      <w:r>
-        <w:rPr>
-          <w:rFonts w:ascii="Consolas" w:hAnsi="Consolas"/>
-          <w:color w:val="DCDCAA"/>
-          <w:sz w:val="21"/>
-          <w:szCs w:val="21"/>
-          <w:lang w:val="en-US"/>
-        </w:rPr>
-        <w:t>Question02</w:t>
-      </w:r>
-      <w:r>
-        <w:rPr>
-          <w:rFonts w:ascii="Consolas" w:hAnsi="Consolas"/>
-          <w:color w:val="D4D4D4"/>
-          <w:sz w:val="21"/>
-          <w:szCs w:val="21"/>
-          <w:lang w:val="en-US"/>
-        </w:rPr>
-        <w:t>(</w:t>
-      </w:r>
-      <w:proofErr w:type="spellStart"/>
-      <w:r>
-        <w:rPr>
-          <w:rFonts w:ascii="Consolas" w:hAnsi="Consolas"/>
-          <w:color w:val="4EC9B0"/>
-          <w:sz w:val="21"/>
-          <w:szCs w:val="21"/>
-          <w:lang w:val="en-US"/>
-        </w:rPr>
-        <w:t>Apriori</w:t>
-      </w:r>
-      <w:proofErr w:type="spellEnd"/>
-      <w:r>
-        <w:rPr>
-          <w:rFonts w:ascii="Consolas" w:hAnsi="Consolas"/>
-          <w:color w:val="D4D4D4"/>
-          <w:sz w:val="21"/>
-          <w:szCs w:val="21"/>
-          <w:lang w:val="en-US"/>
-        </w:rPr>
-        <w:t> </w:t>
-      </w:r>
-      <w:proofErr w:type="spellStart"/>
-      <w:r>
-        <w:rPr>
-          <w:rFonts w:ascii="Consolas" w:hAnsi="Consolas"/>
-          <w:color w:val="9CDCFE"/>
-          <w:sz w:val="21"/>
-          <w:szCs w:val="21"/>
-          <w:lang w:val="en-US"/>
-        </w:rPr>
-        <w:t>apriori</w:t>
-      </w:r>
-      <w:proofErr w:type="spellEnd"/>
-      <w:r>
-        <w:rPr>
-          <w:rFonts w:ascii="Consolas" w:hAnsi="Consolas"/>
-          <w:color w:val="D4D4D4"/>
-          <w:sz w:val="21"/>
-          <w:szCs w:val="21"/>
-          <w:lang w:val="en-US"/>
-        </w:rPr>
-        <w:t>) {</w:t>
+        <w:t>    }</w:t>
       </w:r>
     </w:p>
     <w:p>
@@ -7223,6 +7319,358 @@
           <w:lang w:val="en-US"/>
         </w:rPr>
       </w:pPr>
+    </w:p>
+    <w:p>
+      <w:pPr>
+        <w:shd w:val="clear" w:color="auto" w:fill="1E1E1E"/>
+        <w:spacing w:line="285" w:lineRule="atLeast"/>
+        <w:rPr>
+          <w:rFonts w:ascii="Consolas" w:hAnsi="Consolas"/>
+          <w:color w:val="D4D4D4"/>
+          <w:sz w:val="21"/>
+          <w:szCs w:val="21"/>
+          <w:lang w:val="en-US"/>
+        </w:rPr>
+      </w:pPr>
+      <w:r>
+        <w:rPr>
+          <w:rFonts w:ascii="Consolas" w:hAnsi="Consolas"/>
+          <w:color w:val="6A9955"/>
+          <w:sz w:val="21"/>
+          <w:szCs w:val="21"/>
+          <w:lang w:val="en-US"/>
+        </w:rPr>
+        <w:t>    /**</w:t>
+      </w:r>
+    </w:p>
+    <w:p>
+      <w:pPr>
+        <w:shd w:val="clear" w:color="auto" w:fill="1E1E1E"/>
+        <w:spacing w:line="285" w:lineRule="atLeast"/>
+        <w:rPr>
+          <w:rFonts w:ascii="Consolas" w:hAnsi="Consolas"/>
+          <w:color w:val="D4D4D4"/>
+          <w:sz w:val="21"/>
+          <w:szCs w:val="21"/>
+          <w:lang w:val="en-US"/>
+        </w:rPr>
+      </w:pPr>
+      <w:r>
+        <w:rPr>
+          <w:rFonts w:ascii="Consolas" w:hAnsi="Consolas"/>
+          <w:color w:val="6A9955"/>
+          <w:sz w:val="21"/>
+          <w:szCs w:val="21"/>
+          <w:lang w:val="en-US"/>
+        </w:rPr>
+        <w:t>     * Get 5 baskets with [5, 20] in them.</w:t>
+      </w:r>
+    </w:p>
+    <w:p>
+      <w:pPr>
+        <w:shd w:val="clear" w:color="auto" w:fill="1E1E1E"/>
+        <w:spacing w:line="285" w:lineRule="atLeast"/>
+        <w:rPr>
+          <w:rFonts w:ascii="Consolas" w:hAnsi="Consolas"/>
+          <w:color w:val="D4D4D4"/>
+          <w:sz w:val="21"/>
+          <w:szCs w:val="21"/>
+          <w:lang w:val="en-US"/>
+        </w:rPr>
+      </w:pPr>
+      <w:r>
+        <w:rPr>
+          <w:rFonts w:ascii="Consolas" w:hAnsi="Consolas"/>
+          <w:color w:val="6A9955"/>
+          <w:sz w:val="21"/>
+          <w:szCs w:val="21"/>
+          <w:lang w:val="en-US"/>
+        </w:rPr>
+        <w:t>     * </w:t>
+      </w:r>
+      <w:r>
+        <w:rPr>
+          <w:rFonts w:ascii="Consolas" w:hAnsi="Consolas"/>
+          <w:color w:val="569CD6"/>
+          <w:sz w:val="21"/>
+          <w:szCs w:val="21"/>
+          <w:lang w:val="en-US"/>
+        </w:rPr>
+        <w:t>@</w:t>
+      </w:r>
+      <w:proofErr w:type="spellStart"/>
+      <w:r>
+        <w:rPr>
+          <w:rFonts w:ascii="Consolas" w:hAnsi="Consolas"/>
+          <w:color w:val="569CD6"/>
+          <w:sz w:val="21"/>
+          <w:szCs w:val="21"/>
+          <w:lang w:val="en-US"/>
+        </w:rPr>
+        <w:t>param</w:t>
+      </w:r>
+      <w:proofErr w:type="spellEnd"/>
+      <w:r>
+        <w:rPr>
+          <w:rFonts w:ascii="Consolas" w:hAnsi="Consolas"/>
+          <w:color w:val="6A9955"/>
+          <w:sz w:val="21"/>
+          <w:szCs w:val="21"/>
+          <w:lang w:val="en-US"/>
+        </w:rPr>
+        <w:t> </w:t>
+      </w:r>
+      <w:proofErr w:type="spellStart"/>
+      <w:r>
+        <w:rPr>
+          <w:rFonts w:ascii="Consolas" w:hAnsi="Consolas"/>
+          <w:color w:val="9CDCFE"/>
+          <w:sz w:val="21"/>
+          <w:szCs w:val="21"/>
+          <w:lang w:val="en-US"/>
+        </w:rPr>
+        <w:t>apriori</w:t>
+      </w:r>
+      <w:proofErr w:type="spellEnd"/>
+      <w:r>
+        <w:rPr>
+          <w:rFonts w:ascii="Consolas" w:hAnsi="Consolas"/>
+          <w:color w:val="6A9955"/>
+          <w:sz w:val="21"/>
+          <w:szCs w:val="21"/>
+          <w:lang w:val="en-US"/>
+        </w:rPr>
+        <w:t> </w:t>
+      </w:r>
+      <w:proofErr w:type="gramStart"/>
+      <w:r>
+        <w:rPr>
+          <w:rFonts w:ascii="Consolas" w:hAnsi="Consolas"/>
+          <w:color w:val="6A9955"/>
+          <w:sz w:val="21"/>
+          <w:szCs w:val="21"/>
+          <w:lang w:val="en-US"/>
+        </w:rPr>
+        <w:t>The</w:t>
+      </w:r>
+      <w:proofErr w:type="gramEnd"/>
+      <w:r>
+        <w:rPr>
+          <w:rFonts w:ascii="Consolas" w:hAnsi="Consolas"/>
+          <w:color w:val="6A9955"/>
+          <w:sz w:val="21"/>
+          <w:szCs w:val="21"/>
+          <w:lang w:val="en-US"/>
+        </w:rPr>
+        <w:t> initialized </w:t>
+      </w:r>
+      <w:proofErr w:type="spellStart"/>
+      <w:r>
+        <w:rPr>
+          <w:rFonts w:ascii="Consolas" w:hAnsi="Consolas"/>
+          <w:color w:val="6A9955"/>
+          <w:sz w:val="21"/>
+          <w:szCs w:val="21"/>
+          <w:lang w:val="en-US"/>
+        </w:rPr>
+        <w:t>Apriori</w:t>
+      </w:r>
+      <w:proofErr w:type="spellEnd"/>
+      <w:r>
+        <w:rPr>
+          <w:rFonts w:ascii="Consolas" w:hAnsi="Consolas"/>
+          <w:color w:val="6A9955"/>
+          <w:sz w:val="21"/>
+          <w:szCs w:val="21"/>
+          <w:lang w:val="en-US"/>
+        </w:rPr>
+        <w:t> object.</w:t>
+      </w:r>
+    </w:p>
+    <w:p>
+      <w:pPr>
+        <w:shd w:val="clear" w:color="auto" w:fill="1E1E1E"/>
+        <w:spacing w:line="285" w:lineRule="atLeast"/>
+        <w:rPr>
+          <w:rFonts w:ascii="Consolas" w:hAnsi="Consolas"/>
+          <w:color w:val="D4D4D4"/>
+          <w:sz w:val="21"/>
+          <w:szCs w:val="21"/>
+          <w:lang w:val="en-US"/>
+        </w:rPr>
+      </w:pPr>
+      <w:r>
+        <w:rPr>
+          <w:rFonts w:ascii="Consolas" w:hAnsi="Consolas"/>
+          <w:color w:val="6A9955"/>
+          <w:sz w:val="21"/>
+          <w:szCs w:val="21"/>
+          <w:lang w:val="en-US"/>
+        </w:rPr>
+        <w:t>     */</w:t>
+      </w:r>
+    </w:p>
+    <w:p>
+      <w:pPr>
+        <w:shd w:val="clear" w:color="auto" w:fill="1E1E1E"/>
+        <w:spacing w:line="285" w:lineRule="atLeast"/>
+        <w:rPr>
+          <w:rFonts w:ascii="Consolas" w:hAnsi="Consolas"/>
+          <w:color w:val="D4D4D4"/>
+          <w:sz w:val="21"/>
+          <w:szCs w:val="21"/>
+          <w:lang w:val="en-US"/>
+        </w:rPr>
+      </w:pPr>
+      <w:r>
+        <w:rPr>
+          <w:rFonts w:ascii="Consolas" w:hAnsi="Consolas"/>
+          <w:color w:val="D4D4D4"/>
+          <w:sz w:val="21"/>
+          <w:szCs w:val="21"/>
+          <w:lang w:val="en-US"/>
+        </w:rPr>
+        <w:t>    </w:t>
+      </w:r>
+      <w:proofErr w:type="gramStart"/>
+      <w:r>
+        <w:rPr>
+          <w:rFonts w:ascii="Consolas" w:hAnsi="Consolas"/>
+          <w:color w:val="569CD6"/>
+          <w:sz w:val="21"/>
+          <w:szCs w:val="21"/>
+          <w:lang w:val="en-US"/>
+        </w:rPr>
+        <w:t>public</w:t>
+      </w:r>
+      <w:proofErr w:type="gramEnd"/>
+      <w:r>
+        <w:rPr>
+          <w:rFonts w:ascii="Consolas" w:hAnsi="Consolas"/>
+          <w:color w:val="D4D4D4"/>
+          <w:sz w:val="21"/>
+          <w:szCs w:val="21"/>
+          <w:lang w:val="en-US"/>
+        </w:rPr>
+        <w:t> </w:t>
+      </w:r>
+      <w:r>
+        <w:rPr>
+          <w:rFonts w:ascii="Consolas" w:hAnsi="Consolas"/>
+          <w:color w:val="569CD6"/>
+          <w:sz w:val="21"/>
+          <w:szCs w:val="21"/>
+          <w:lang w:val="en-US"/>
+        </w:rPr>
+        <w:t>static</w:t>
+      </w:r>
+      <w:r>
+        <w:rPr>
+          <w:rFonts w:ascii="Consolas" w:hAnsi="Consolas"/>
+          <w:color w:val="D4D4D4"/>
+          <w:sz w:val="21"/>
+          <w:szCs w:val="21"/>
+          <w:lang w:val="en-US"/>
+        </w:rPr>
+        <w:t> </w:t>
+      </w:r>
+      <w:r>
+        <w:rPr>
+          <w:rFonts w:ascii="Consolas" w:hAnsi="Consolas"/>
+          <w:color w:val="4EC9B0"/>
+          <w:sz w:val="21"/>
+          <w:szCs w:val="21"/>
+          <w:lang w:val="en-US"/>
+        </w:rPr>
+        <w:t>void</w:t>
+      </w:r>
+      <w:r>
+        <w:rPr>
+          <w:rFonts w:ascii="Consolas" w:hAnsi="Consolas"/>
+          <w:color w:val="D4D4D4"/>
+          <w:sz w:val="21"/>
+          <w:szCs w:val="21"/>
+          <w:lang w:val="en-US"/>
+        </w:rPr>
+        <w:t> </w:t>
+      </w:r>
+      <w:r>
+        <w:rPr>
+          <w:rFonts w:ascii="Consolas" w:hAnsi="Consolas"/>
+          <w:color w:val="DCDCAA"/>
+          <w:sz w:val="21"/>
+          <w:szCs w:val="21"/>
+          <w:lang w:val="en-US"/>
+        </w:rPr>
+        <w:t>Question02</w:t>
+      </w:r>
+      <w:r>
+        <w:rPr>
+          <w:rFonts w:ascii="Consolas" w:hAnsi="Consolas"/>
+          <w:color w:val="D4D4D4"/>
+          <w:sz w:val="21"/>
+          <w:szCs w:val="21"/>
+          <w:lang w:val="en-US"/>
+        </w:rPr>
+        <w:t>(</w:t>
+      </w:r>
+      <w:proofErr w:type="spellStart"/>
+      <w:r>
+        <w:rPr>
+          <w:rFonts w:ascii="Consolas" w:hAnsi="Consolas"/>
+          <w:color w:val="4EC9B0"/>
+          <w:sz w:val="21"/>
+          <w:szCs w:val="21"/>
+          <w:lang w:val="en-US"/>
+        </w:rPr>
+        <w:t>Apriori</w:t>
+      </w:r>
+      <w:proofErr w:type="spellEnd"/>
+      <w:r>
+        <w:rPr>
+          <w:rFonts w:ascii="Consolas" w:hAnsi="Consolas"/>
+          <w:color w:val="D4D4D4"/>
+          <w:sz w:val="21"/>
+          <w:szCs w:val="21"/>
+          <w:lang w:val="en-US"/>
+        </w:rPr>
+        <w:t> </w:t>
+      </w:r>
+      <w:proofErr w:type="spellStart"/>
+      <w:r>
+        <w:rPr>
+          <w:rFonts w:ascii="Consolas" w:hAnsi="Consolas"/>
+          <w:color w:val="9CDCFE"/>
+          <w:sz w:val="21"/>
+          <w:szCs w:val="21"/>
+          <w:lang w:val="en-US"/>
+        </w:rPr>
+        <w:t>apriori</w:t>
+      </w:r>
+      <w:proofErr w:type="spellEnd"/>
+      <w:r>
+        <w:rPr>
+          <w:rFonts w:ascii="Consolas" w:hAnsi="Consolas"/>
+          <w:color w:val="D4D4D4"/>
+          <w:sz w:val="21"/>
+          <w:szCs w:val="21"/>
+          <w:lang w:val="en-US"/>
+        </w:rPr>
+        <w:t>) {</w:t>
+      </w:r>
+    </w:p>
+    <w:p>
+      <w:pPr>
+        <w:shd w:val="clear" w:color="auto" w:fill="1E1E1E"/>
+        <w:spacing w:line="285" w:lineRule="atLeast"/>
+        <w:rPr>
+          <w:rFonts w:ascii="Consolas" w:hAnsi="Consolas"/>
+          <w:color w:val="D4D4D4"/>
+          <w:sz w:val="21"/>
+          <w:szCs w:val="21"/>
+          <w:lang w:val="en-US"/>
+        </w:rPr>
+      </w:pPr>
       <w:r>
         <w:rPr>
           <w:rFonts w:ascii="Consolas" w:hAnsi="Consolas"/>
@@ -7305,29 +7753,7 @@
           <w:szCs w:val="21"/>
           <w:lang w:val="en-US"/>
         </w:rPr>
-        <w:t>"--- Question 2: Baskets </w:t>
-      </w:r>
-      <w:proofErr w:type="spellStart"/>
-      <w:r>
-        <w:rPr>
-          <w:rFonts w:ascii="Consolas" w:hAnsi="Consolas"/>
-          <w:color w:val="CE9178"/>
-          <w:sz w:val="21"/>
-          <w:szCs w:val="21"/>
-          <w:lang w:val="en-US"/>
-        </w:rPr>
-        <w:t>Containint</w:t>
-      </w:r>
-      <w:proofErr w:type="spellEnd"/>
-      <w:r>
-        <w:rPr>
-          <w:rFonts w:ascii="Consolas" w:hAnsi="Consolas"/>
-          <w:color w:val="CE9178"/>
-          <w:sz w:val="21"/>
-          <w:szCs w:val="21"/>
-          <w:lang w:val="en-US"/>
-        </w:rPr>
-        <w:t> (5, 20) ---"</w:t>
+        <w:t>"--- Question 2: Baskets Containing (5, 20) ---"</w:t>
       </w:r>
       <w:r>
         <w:rPr>
@@ -7667,6 +8093,26 @@
           <w:szCs w:val="21"/>
           <w:lang w:val="en-US"/>
         </w:rPr>
+        <w:t>, </w:t>
+      </w:r>
+      <w:r>
+        <w:rPr>
+          <w:rFonts w:ascii="Consolas" w:hAnsi="Consolas"/>
+          <w:color w:val="B5CEA8"/>
+          <w:sz w:val="21"/>
+          <w:szCs w:val="21"/>
+          <w:lang w:val="en-US"/>
+        </w:rPr>
+        <w:t>5</w:t>
+      </w:r>
+      <w:r>
+        <w:rPr>
+          <w:rFonts w:ascii="Consolas" w:hAnsi="Consolas"/>
+          <w:color w:val="D4D4D4"/>
+          <w:sz w:val="21"/>
+          <w:szCs w:val="21"/>
+          <w:lang w:val="en-US"/>
+        </w:rPr>
         <w:t>);</w:t>
       </w:r>
     </w:p>
@@ -7695,19 +8141,6 @@
     </w:p>
     <w:p>
       <w:pPr>
-        <w:shd w:val="clear" w:color="auto" w:fill="1E1E1E"/>
-        <w:spacing w:line="285" w:lineRule="atLeast"/>
-        <w:rPr>
-          <w:rFonts w:ascii="Consolas" w:hAnsi="Consolas"/>
-          <w:color w:val="D4D4D4"/>
-          <w:sz w:val="21"/>
-          <w:szCs w:val="21"/>
-          <w:lang w:val="en-US"/>
-        </w:rPr>
-      </w:pPr>
-    </w:p>
-    <w:p>
-      <w:pPr>
         <w:keepNext/>
         <w:keepLines/>
         <w:rPr>
@@ -7718,13 +8151,13 @@
     </w:p>
     <w:p>
       <w:pPr>
-        <w:keepNext/>
-        <w:keepLines/>
-        <w:rPr>
-          <w:sz w:val="18"/>
-          <w:szCs w:val="18"/>
-        </w:rPr>
-      </w:pPr>
+        <w:rPr>
+          <w:sz w:val="18"/>
+          <w:szCs w:val="18"/>
+        </w:rPr>
+      </w:pPr>
+      <w:bookmarkStart w:id="3" w:name="_GoBack"/>
+      <w:bookmarkEnd w:id="3"/>
     </w:p>
     <w:p>
       <w:r>
@@ -7977,8 +8410,8 @@
           <w:lang w:eastAsia="ja-JP"/>
         </w:rPr>
       </w:pPr>
-      <w:bookmarkStart w:id="3" w:name="_Major_assignment_3:"/>
-      <w:bookmarkEnd w:id="3"/>
+      <w:bookmarkStart w:id="4" w:name="_Major_assignment_3:"/>
+      <w:bookmarkEnd w:id="4"/>
       <w:r>
         <w:br w:type="page"/>
       </w:r>
@@ -7988,8 +8421,6 @@
         <w:pStyle w:val="Heading1"/>
         <w:keepLines w:val="0"/>
       </w:pPr>
-      <w:bookmarkStart w:id="4" w:name="_GoBack"/>
-      <w:bookmarkEnd w:id="4"/>
       <w:r>
         <w:lastRenderedPageBreak/>
         <w:t>Major assignment 3: Part 3 Data streams</w:t>
@@ -12687,7 +13118,7 @@
 </file>
 
 <file path=customXml/itemProps1.xml><?xml version="1.0" encoding="utf-8"?>
-<ds:datastoreItem xmlns:ds="http://schemas.openxmlformats.org/officeDocument/2006/customXml" ds:itemID="{AA298751-985A-4391-9F49-6276ACA0E51D}">
+<ds:datastoreItem xmlns:ds="http://schemas.openxmlformats.org/officeDocument/2006/customXml" ds:itemID="{93DE1550-80A2-4661-8E74-29ECDD2C64A2}">
   <ds:schemaRefs>
     <ds:schemaRef ds:uri="http://schemas.openxmlformats.org/officeDocument/2006/bibliography"/>
   </ds:schemaRefs>

</xml_diff>